<commit_message>
Update 11/21/2023 1:03AM EST
Update as of 1:03AM EST on 11/21/2023.
</commit_message>
<xml_diff>
--- a/&CODE OF CONDUCT/CRIM. CODE OF CONDUCT/FRAUD PREVENTION/20231121 - Global United Defense, Inc. - Fraud Prevention Security Systems - v1.0.1.16.docx
+++ b/&CODE OF CONDUCT/CRIM. CODE OF CONDUCT/FRAUD PREVENTION/20231121 - Global United Defense, Inc. - Fraud Prevention Security Systems - v1.0.1.16.docx
@@ -135,14 +135,7 @@
           <w:rFonts w:ascii="Arial Black" w:hAnsi="Arial Black"/>
           <w:color w:val="0070C0"/>
         </w:rPr>
-        <w:t>CRIME</w:t>
-      </w:r>
-      <w:r>
-        <w:rPr>
-          <w:rFonts w:ascii="Arial Black" w:hAnsi="Arial Black"/>
-          <w:color w:val="0070C0"/>
-        </w:rPr>
-        <w:t xml:space="preserve"> PREVENTION SECURITY SYSTEMS</w:t>
+        <w:t>CRIME PREVENTION SECURITY SYSTEMS</w:t>
       </w:r>
     </w:p>
     <w:p>
@@ -216,7 +209,7 @@
           <w:sz w:val="28"/>
           <w:szCs w:val="28"/>
         </w:rPr>
-        <w:t>11/21/2023 12:23:32 AM</w:t>
+        <w:t>11/21/2023 1:02:57 AM</w:t>
       </w:r>
     </w:p>
     <w:p>
@@ -506,6 +499,7 @@
         </w:rPr>
         <w:t>NEVER BE ALLOWED</w:t>
       </w:r>
+      <w:proofErr w:type="gramStart"/>
       <w:r>
         <w:rPr>
           <w:rFonts w:ascii="Courier New" w:hAnsi="Courier New" w:cs="Courier New"/>
@@ -517,7 +511,11 @@
         <w:t>۞</w:t>
       </w:r>
       <w:r>
-        <w:t xml:space="preserve">,                                                     </w:t>
+        <w:t xml:space="preserve">,   </w:t>
+      </w:r>
+      <w:proofErr w:type="gramEnd"/>
+      <w:r>
+        <w:t xml:space="preserve">                                                  </w:t>
       </w:r>
       <w:r>
         <w:rPr>
@@ -2192,109 +2190,139 @@
         </w:rPr>
         <w:t xml:space="preserve">ANY </w:t>
       </w:r>
-      <w:r>
-        <w:rPr>
-          <w:b/>
-          <w:bCs/>
-          <w:color w:val="FF0000"/>
-        </w:rPr>
-        <w:t>EXTRACATION FRAUD</w:t>
-      </w:r>
-      <w:r>
-        <w:rPr>
-          <w:b/>
-          <w:bCs/>
-        </w:rPr>
-        <w:t>;</w:t>
-      </w:r>
-    </w:p>
-    <w:p>
-      <w:pPr>
-        <w:ind w:left="360"/>
-        <w:jc w:val="both"/>
-        <w:rPr>
-          <w:b/>
-          <w:bCs/>
-        </w:rPr>
-      </w:pPr>
-      <w:r>
-        <w:tab/>
-      </w:r>
-      <w:r>
-        <w:rPr>
-          <w:u w:val="single"/>
-        </w:rPr>
-        <w:t>PREVENTION SECURITY SYSTEM</w:t>
-      </w:r>
-      <w:r>
-        <w:t>:</w:t>
-      </w:r>
-      <w:r>
-        <w:t xml:space="preserve"> </w:t>
-      </w:r>
-      <w:r>
-        <w:rPr>
-          <w:b/>
-          <w:bCs/>
-          <w:color w:val="FF0000"/>
-        </w:rPr>
-        <w:t xml:space="preserve">ANY </w:t>
-      </w:r>
-      <w:r>
-        <w:rPr>
-          <w:b/>
-          <w:bCs/>
-          <w:color w:val="FF0000"/>
-        </w:rPr>
-        <w:t>EXTRAGATION FRAUD</w:t>
-      </w:r>
-      <w:r>
-        <w:rPr>
-          <w:b/>
-          <w:bCs/>
-        </w:rPr>
-        <w:t>;</w:t>
-      </w:r>
-    </w:p>
-    <w:p>
-      <w:pPr>
-        <w:ind w:left="360"/>
-        <w:jc w:val="both"/>
-        <w:rPr>
-          <w:b/>
-          <w:bCs/>
-        </w:rPr>
-      </w:pPr>
-      <w:r>
-        <w:tab/>
-      </w:r>
-      <w:r>
-        <w:rPr>
-          <w:u w:val="single"/>
-        </w:rPr>
-        <w:t>PREVENTION SECURITY SYSTEM</w:t>
-      </w:r>
-      <w:r>
-        <w:t>:</w:t>
-      </w:r>
-      <w:r>
-        <w:t xml:space="preserve"> </w:t>
-      </w:r>
-      <w:r>
-        <w:rPr>
-          <w:b/>
-          <w:bCs/>
-          <w:color w:val="FF0000"/>
-        </w:rPr>
-        <w:t xml:space="preserve">ANY </w:t>
-      </w:r>
-      <w:r>
-        <w:rPr>
-          <w:b/>
-          <w:bCs/>
-          <w:color w:val="FF0000"/>
-        </w:rPr>
-        <w:t>EXTRAVATION FRAUD</w:t>
+      <w:proofErr w:type="spellStart"/>
+      <w:r>
+        <w:rPr>
+          <w:b/>
+          <w:bCs/>
+          <w:color w:val="FF0000"/>
+        </w:rPr>
+        <w:t>EXTRACATION</w:t>
+      </w:r>
+      <w:proofErr w:type="spellEnd"/>
+      <w:r>
+        <w:rPr>
+          <w:b/>
+          <w:bCs/>
+          <w:color w:val="FF0000"/>
+        </w:rPr>
+        <w:t xml:space="preserve"> FRAUD</w:t>
+      </w:r>
+      <w:r>
+        <w:rPr>
+          <w:b/>
+          <w:bCs/>
+        </w:rPr>
+        <w:t>;</w:t>
+      </w:r>
+    </w:p>
+    <w:p>
+      <w:pPr>
+        <w:ind w:left="360"/>
+        <w:jc w:val="both"/>
+        <w:rPr>
+          <w:b/>
+          <w:bCs/>
+        </w:rPr>
+      </w:pPr>
+      <w:r>
+        <w:tab/>
+      </w:r>
+      <w:r>
+        <w:rPr>
+          <w:u w:val="single"/>
+        </w:rPr>
+        <w:t>PREVENTION SECURITY SYSTEM</w:t>
+      </w:r>
+      <w:r>
+        <w:t>:</w:t>
+      </w:r>
+      <w:r>
+        <w:t xml:space="preserve"> </w:t>
+      </w:r>
+      <w:r>
+        <w:rPr>
+          <w:b/>
+          <w:bCs/>
+          <w:color w:val="FF0000"/>
+        </w:rPr>
+        <w:t xml:space="preserve">ANY </w:t>
+      </w:r>
+      <w:proofErr w:type="spellStart"/>
+      <w:r>
+        <w:rPr>
+          <w:b/>
+          <w:bCs/>
+          <w:color w:val="FF0000"/>
+        </w:rPr>
+        <w:t>EXTRAGATION</w:t>
+      </w:r>
+      <w:proofErr w:type="spellEnd"/>
+      <w:r>
+        <w:rPr>
+          <w:b/>
+          <w:bCs/>
+          <w:color w:val="FF0000"/>
+        </w:rPr>
+        <w:t xml:space="preserve"> FRAUD</w:t>
+      </w:r>
+      <w:r>
+        <w:rPr>
+          <w:b/>
+          <w:bCs/>
+        </w:rPr>
+        <w:t>;</w:t>
+      </w:r>
+    </w:p>
+    <w:p>
+      <w:pPr>
+        <w:ind w:left="360"/>
+        <w:jc w:val="both"/>
+        <w:rPr>
+          <w:b/>
+          <w:bCs/>
+        </w:rPr>
+      </w:pPr>
+      <w:r>
+        <w:tab/>
+      </w:r>
+      <w:r>
+        <w:rPr>
+          <w:u w:val="single"/>
+        </w:rPr>
+        <w:t>PREVENTION SECURITY SYSTEM</w:t>
+      </w:r>
+      <w:r>
+        <w:t>:</w:t>
+      </w:r>
+      <w:r>
+        <w:t xml:space="preserve"> </w:t>
+      </w:r>
+      <w:r>
+        <w:rPr>
+          <w:b/>
+          <w:bCs/>
+          <w:color w:val="FF0000"/>
+        </w:rPr>
+        <w:t xml:space="preserve">ANY </w:t>
+      </w:r>
+      <w:proofErr w:type="spellStart"/>
+      <w:r>
+        <w:rPr>
+          <w:b/>
+          <w:bCs/>
+          <w:color w:val="FF0000"/>
+        </w:rPr>
+        <w:t>EXTRAVATION</w:t>
+      </w:r>
+      <w:proofErr w:type="spellEnd"/>
+      <w:r>
+        <w:rPr>
+          <w:b/>
+          <w:bCs/>
+          <w:color w:val="FF0000"/>
+        </w:rPr>
+        <w:t xml:space="preserve"> FRAUD</w:t>
       </w:r>
       <w:r>
         <w:rPr>
@@ -6250,6 +6278,62 @@
           <w:bCs/>
           <w:color w:val="FF0000"/>
         </w:rPr>
+        <w:t>PER</w:t>
+      </w:r>
+      <w:r>
+        <w:rPr>
+          <w:b/>
+          <w:bCs/>
+          <w:color w:val="FF0000"/>
+        </w:rPr>
+        <w:t>MANENT FRAUD</w:t>
+      </w:r>
+      <w:r>
+        <w:rPr>
+          <w:b/>
+          <w:bCs/>
+        </w:rPr>
+        <w:t>;</w:t>
+      </w:r>
+    </w:p>
+    <w:p>
+      <w:pPr>
+        <w:ind w:left="360"/>
+        <w:jc w:val="both"/>
+        <w:rPr>
+          <w:b/>
+          <w:bCs/>
+        </w:rPr>
+      </w:pPr>
+      <w:r>
+        <w:tab/>
+      </w:r>
+      <w:r>
+        <w:rPr>
+          <w:u w:val="single"/>
+        </w:rPr>
+        <w:t>PREVENTION SECURITY SYSTEM</w:t>
+      </w:r>
+      <w:r>
+        <w:t>:</w:t>
+      </w:r>
+      <w:r>
+        <w:t xml:space="preserve"> </w:t>
+      </w:r>
+      <w:r>
+        <w:rPr>
+          <w:b/>
+          <w:bCs/>
+          <w:color w:val="FF0000"/>
+        </w:rPr>
+        <w:t xml:space="preserve">ANY </w:t>
+      </w:r>
+      <w:r>
+        <w:rPr>
+          <w:b/>
+          <w:bCs/>
+          <w:color w:val="FF0000"/>
+        </w:rPr>
         <w:t>PERSONAL RELATIONSHIP FRAUD</w:t>
       </w:r>
       <w:r>
@@ -6298,55 +6382,71 @@
           <w:bCs/>
           <w:color w:val="FF0000"/>
         </w:rPr>
-        <w:t>PHARMACUTICALS FRAUD</w:t>
-      </w:r>
-      <w:r>
-        <w:rPr>
-          <w:b/>
-          <w:bCs/>
-        </w:rPr>
-        <w:t>;</w:t>
-      </w:r>
-    </w:p>
-    <w:p>
-      <w:pPr>
-        <w:ind w:left="360"/>
-        <w:jc w:val="both"/>
-        <w:rPr>
-          <w:b/>
-          <w:bCs/>
-        </w:rPr>
-      </w:pPr>
-      <w:r>
-        <w:tab/>
-      </w:r>
-      <w:r>
-        <w:rPr>
-          <w:u w:val="single"/>
-        </w:rPr>
-        <w:t>PREVENTION SECURITY SYSTEM</w:t>
-      </w:r>
-      <w:r>
-        <w:t>:</w:t>
-      </w:r>
-      <w:r>
-        <w:t xml:space="preserve"> </w:t>
-      </w:r>
-      <w:r>
-        <w:rPr>
-          <w:b/>
-          <w:bCs/>
-          <w:color w:val="FF0000"/>
-        </w:rPr>
-        <w:t xml:space="preserve">ANY </w:t>
-      </w:r>
-      <w:r>
-        <w:rPr>
-          <w:b/>
-          <w:bCs/>
-          <w:color w:val="FF0000"/>
-        </w:rPr>
-        <w:t>PLAGERISM FRAUD</w:t>
+        <w:t>PHARMACEUTICALS</w:t>
+      </w:r>
+      <w:r>
+        <w:rPr>
+          <w:b/>
+          <w:bCs/>
+          <w:color w:val="FF0000"/>
+        </w:rPr>
+        <w:t xml:space="preserve"> FRAUD</w:t>
+      </w:r>
+      <w:r>
+        <w:rPr>
+          <w:b/>
+          <w:bCs/>
+        </w:rPr>
+        <w:t>;</w:t>
+      </w:r>
+    </w:p>
+    <w:p>
+      <w:pPr>
+        <w:ind w:left="360"/>
+        <w:jc w:val="both"/>
+        <w:rPr>
+          <w:b/>
+          <w:bCs/>
+        </w:rPr>
+      </w:pPr>
+      <w:r>
+        <w:tab/>
+      </w:r>
+      <w:r>
+        <w:rPr>
+          <w:u w:val="single"/>
+        </w:rPr>
+        <w:t>PREVENTION SECURITY SYSTEM</w:t>
+      </w:r>
+      <w:r>
+        <w:t>:</w:t>
+      </w:r>
+      <w:r>
+        <w:t xml:space="preserve"> </w:t>
+      </w:r>
+      <w:r>
+        <w:rPr>
+          <w:b/>
+          <w:bCs/>
+          <w:color w:val="FF0000"/>
+        </w:rPr>
+        <w:t xml:space="preserve">ANY </w:t>
+      </w:r>
+      <w:r>
+        <w:rPr>
+          <w:b/>
+          <w:bCs/>
+          <w:color w:val="FF0000"/>
+        </w:rPr>
+        <w:t>PLAGIARISM</w:t>
+      </w:r>
+      <w:r>
+        <w:rPr>
+          <w:b/>
+          <w:bCs/>
+          <w:color w:val="FF0000"/>
+        </w:rPr>
+        <w:t xml:space="preserve"> FRAUD</w:t>
       </w:r>
       <w:r>
         <w:rPr>
@@ -6702,6 +6802,7 @@
         </w:rPr>
       </w:pPr>
       <w:r>
+        <w:lastRenderedPageBreak/>
         <w:tab/>
       </w:r>
       <w:r>
@@ -6750,6 +6851,1014 @@
         </w:rPr>
       </w:pPr>
       <w:r>
+        <w:tab/>
+      </w:r>
+      <w:r>
+        <w:rPr>
+          <w:u w:val="single"/>
+        </w:rPr>
+        <w:t>PREVENTION SECURITY SYSTEM</w:t>
+      </w:r>
+      <w:r>
+        <w:t>:</w:t>
+      </w:r>
+      <w:r>
+        <w:t xml:space="preserve"> </w:t>
+      </w:r>
+      <w:r>
+        <w:rPr>
+          <w:b/>
+          <w:bCs/>
+          <w:color w:val="FF0000"/>
+        </w:rPr>
+        <w:t xml:space="preserve">ANY </w:t>
+      </w:r>
+      <w:r>
+        <w:rPr>
+          <w:b/>
+          <w:bCs/>
+          <w:color w:val="FF0000"/>
+        </w:rPr>
+        <w:t>RACKETEERING FRAUD</w:t>
+      </w:r>
+      <w:r>
+        <w:rPr>
+          <w:b/>
+          <w:bCs/>
+        </w:rPr>
+        <w:t>;</w:t>
+      </w:r>
+    </w:p>
+    <w:p>
+      <w:pPr>
+        <w:ind w:left="360"/>
+        <w:jc w:val="both"/>
+        <w:rPr>
+          <w:b/>
+          <w:bCs/>
+        </w:rPr>
+      </w:pPr>
+      <w:r>
+        <w:tab/>
+      </w:r>
+      <w:r>
+        <w:rPr>
+          <w:u w:val="single"/>
+        </w:rPr>
+        <w:t>PREVENTION SECURITY SYSTEM</w:t>
+      </w:r>
+      <w:r>
+        <w:t>:</w:t>
+      </w:r>
+      <w:r>
+        <w:t xml:space="preserve"> </w:t>
+      </w:r>
+      <w:r>
+        <w:rPr>
+          <w:b/>
+          <w:bCs/>
+          <w:color w:val="FF0000"/>
+        </w:rPr>
+        <w:t xml:space="preserve">ANY </w:t>
+      </w:r>
+      <w:r>
+        <w:rPr>
+          <w:b/>
+          <w:bCs/>
+          <w:color w:val="FF0000"/>
+        </w:rPr>
+        <w:t>RECORDS FRAUD</w:t>
+      </w:r>
+      <w:r>
+        <w:rPr>
+          <w:b/>
+          <w:bCs/>
+        </w:rPr>
+        <w:t>;</w:t>
+      </w:r>
+    </w:p>
+    <w:p>
+      <w:pPr>
+        <w:ind w:left="360"/>
+        <w:jc w:val="both"/>
+        <w:rPr>
+          <w:b/>
+          <w:bCs/>
+        </w:rPr>
+      </w:pPr>
+      <w:r>
+        <w:tab/>
+      </w:r>
+      <w:r>
+        <w:rPr>
+          <w:u w:val="single"/>
+        </w:rPr>
+        <w:t>PREVENTION SECURITY SYSTEM</w:t>
+      </w:r>
+      <w:r>
+        <w:t>:</w:t>
+      </w:r>
+      <w:r>
+        <w:t xml:space="preserve"> </w:t>
+      </w:r>
+      <w:r>
+        <w:rPr>
+          <w:b/>
+          <w:bCs/>
+          <w:color w:val="FF0000"/>
+        </w:rPr>
+        <w:t xml:space="preserve">ANY </w:t>
+      </w:r>
+      <w:r>
+        <w:rPr>
+          <w:b/>
+          <w:bCs/>
+          <w:color w:val="FF0000"/>
+        </w:rPr>
+        <w:t>REDACTION FRAUD</w:t>
+      </w:r>
+      <w:r>
+        <w:rPr>
+          <w:b/>
+          <w:bCs/>
+        </w:rPr>
+        <w:t>;</w:t>
+      </w:r>
+    </w:p>
+    <w:p>
+      <w:pPr>
+        <w:ind w:left="360"/>
+        <w:jc w:val="both"/>
+        <w:rPr>
+          <w:b/>
+          <w:bCs/>
+        </w:rPr>
+      </w:pPr>
+      <w:r>
+        <w:tab/>
+      </w:r>
+      <w:r>
+        <w:rPr>
+          <w:u w:val="single"/>
+        </w:rPr>
+        <w:t>PREVENTION SECURITY SYSTEM</w:t>
+      </w:r>
+      <w:r>
+        <w:t>:</w:t>
+      </w:r>
+      <w:r>
+        <w:t xml:space="preserve"> </w:t>
+      </w:r>
+      <w:r>
+        <w:rPr>
+          <w:b/>
+          <w:bCs/>
+          <w:color w:val="FF0000"/>
+        </w:rPr>
+        <w:t xml:space="preserve">ANY </w:t>
+      </w:r>
+      <w:r>
+        <w:rPr>
+          <w:b/>
+          <w:bCs/>
+          <w:color w:val="FF0000"/>
+        </w:rPr>
+        <w:t>RELATIONSHIP FRAUD</w:t>
+      </w:r>
+      <w:r>
+        <w:rPr>
+          <w:b/>
+          <w:bCs/>
+        </w:rPr>
+        <w:t>;</w:t>
+      </w:r>
+    </w:p>
+    <w:p>
+      <w:pPr>
+        <w:ind w:left="360"/>
+        <w:jc w:val="both"/>
+        <w:rPr>
+          <w:b/>
+          <w:bCs/>
+        </w:rPr>
+      </w:pPr>
+      <w:r>
+        <w:tab/>
+      </w:r>
+      <w:r>
+        <w:rPr>
+          <w:u w:val="single"/>
+        </w:rPr>
+        <w:t>PREVENTION SECURITY SYSTEM</w:t>
+      </w:r>
+      <w:r>
+        <w:t>:</w:t>
+      </w:r>
+      <w:r>
+        <w:t xml:space="preserve"> </w:t>
+      </w:r>
+      <w:r>
+        <w:rPr>
+          <w:b/>
+          <w:bCs/>
+          <w:color w:val="FF0000"/>
+        </w:rPr>
+        <w:t xml:space="preserve">ANY </w:t>
+      </w:r>
+      <w:r>
+        <w:rPr>
+          <w:b/>
+          <w:bCs/>
+          <w:color w:val="FF0000"/>
+        </w:rPr>
+        <w:t>REOCCURRING FRAUD</w:t>
+      </w:r>
+      <w:r>
+        <w:rPr>
+          <w:b/>
+          <w:bCs/>
+        </w:rPr>
+        <w:t>;</w:t>
+      </w:r>
+    </w:p>
+    <w:p>
+      <w:pPr>
+        <w:ind w:left="360"/>
+        <w:jc w:val="both"/>
+        <w:rPr>
+          <w:b/>
+          <w:bCs/>
+        </w:rPr>
+      </w:pPr>
+      <w:r>
+        <w:tab/>
+      </w:r>
+      <w:r>
+        <w:rPr>
+          <w:u w:val="single"/>
+        </w:rPr>
+        <w:t>PREVENTION SECURITY SYSTEM</w:t>
+      </w:r>
+      <w:r>
+        <w:t>:</w:t>
+      </w:r>
+      <w:r>
+        <w:t xml:space="preserve"> </w:t>
+      </w:r>
+      <w:r>
+        <w:rPr>
+          <w:b/>
+          <w:bCs/>
+          <w:color w:val="FF0000"/>
+        </w:rPr>
+        <w:t xml:space="preserve">ANY </w:t>
+      </w:r>
+      <w:r>
+        <w:rPr>
+          <w:b/>
+          <w:bCs/>
+          <w:color w:val="FF0000"/>
+        </w:rPr>
+        <w:t>REPRESENTATION FRAUD</w:t>
+      </w:r>
+      <w:r>
+        <w:rPr>
+          <w:b/>
+          <w:bCs/>
+        </w:rPr>
+        <w:t>;</w:t>
+      </w:r>
+    </w:p>
+    <w:p>
+      <w:pPr>
+        <w:ind w:left="360"/>
+        <w:jc w:val="both"/>
+        <w:rPr>
+          <w:b/>
+          <w:bCs/>
+        </w:rPr>
+      </w:pPr>
+      <w:r>
+        <w:tab/>
+      </w:r>
+      <w:r>
+        <w:rPr>
+          <w:u w:val="single"/>
+        </w:rPr>
+        <w:t>PREVENTION SECURITY SYSTEM</w:t>
+      </w:r>
+      <w:r>
+        <w:t>:</w:t>
+      </w:r>
+      <w:r>
+        <w:t xml:space="preserve"> </w:t>
+      </w:r>
+      <w:r>
+        <w:rPr>
+          <w:b/>
+          <w:bCs/>
+          <w:color w:val="FF0000"/>
+        </w:rPr>
+        <w:t xml:space="preserve">ANY </w:t>
+      </w:r>
+      <w:r>
+        <w:rPr>
+          <w:b/>
+          <w:bCs/>
+          <w:color w:val="FF0000"/>
+        </w:rPr>
+        <w:t>RETALIATION FRAUD</w:t>
+      </w:r>
+      <w:r>
+        <w:rPr>
+          <w:b/>
+          <w:bCs/>
+        </w:rPr>
+        <w:t>;</w:t>
+      </w:r>
+    </w:p>
+    <w:p>
+      <w:pPr>
+        <w:ind w:left="360"/>
+        <w:jc w:val="both"/>
+        <w:rPr>
+          <w:b/>
+          <w:bCs/>
+        </w:rPr>
+      </w:pPr>
+      <w:r>
+        <w:tab/>
+      </w:r>
+      <w:r>
+        <w:rPr>
+          <w:u w:val="single"/>
+        </w:rPr>
+        <w:t>PREVENTION SECURITY SYSTEM</w:t>
+      </w:r>
+      <w:r>
+        <w:t>:</w:t>
+      </w:r>
+      <w:r>
+        <w:t xml:space="preserve"> </w:t>
+      </w:r>
+      <w:r>
+        <w:rPr>
+          <w:b/>
+          <w:bCs/>
+          <w:color w:val="FF0000"/>
+        </w:rPr>
+        <w:t xml:space="preserve">ANY </w:t>
+      </w:r>
+      <w:r>
+        <w:rPr>
+          <w:b/>
+          <w:bCs/>
+          <w:color w:val="FF0000"/>
+        </w:rPr>
+        <w:t>SANCTIONS FRAUD</w:t>
+      </w:r>
+      <w:r>
+        <w:rPr>
+          <w:b/>
+          <w:bCs/>
+        </w:rPr>
+        <w:t>;</w:t>
+      </w:r>
+    </w:p>
+    <w:p>
+      <w:pPr>
+        <w:ind w:left="360"/>
+        <w:jc w:val="both"/>
+        <w:rPr>
+          <w:b/>
+          <w:bCs/>
+        </w:rPr>
+      </w:pPr>
+      <w:r>
+        <w:tab/>
+      </w:r>
+      <w:r>
+        <w:rPr>
+          <w:u w:val="single"/>
+        </w:rPr>
+        <w:t>PREVENTION SECURITY SYSTEM</w:t>
+      </w:r>
+      <w:r>
+        <w:t>:</w:t>
+      </w:r>
+      <w:r>
+        <w:t xml:space="preserve"> </w:t>
+      </w:r>
+      <w:r>
+        <w:rPr>
+          <w:b/>
+          <w:bCs/>
+          <w:color w:val="FF0000"/>
+        </w:rPr>
+        <w:t xml:space="preserve">ANY </w:t>
+      </w:r>
+      <w:r>
+        <w:rPr>
+          <w:b/>
+          <w:bCs/>
+          <w:color w:val="FF0000"/>
+        </w:rPr>
+        <w:t>SCIENTIFIC FRAUD</w:t>
+      </w:r>
+      <w:r>
+        <w:rPr>
+          <w:b/>
+          <w:bCs/>
+        </w:rPr>
+        <w:t>;</w:t>
+      </w:r>
+    </w:p>
+    <w:p>
+      <w:pPr>
+        <w:ind w:left="360"/>
+        <w:jc w:val="both"/>
+        <w:rPr>
+          <w:b/>
+          <w:bCs/>
+        </w:rPr>
+      </w:pPr>
+      <w:r>
+        <w:tab/>
+      </w:r>
+      <w:r>
+        <w:rPr>
+          <w:u w:val="single"/>
+        </w:rPr>
+        <w:t>PREVENTION SECURITY SYSTEM</w:t>
+      </w:r>
+      <w:r>
+        <w:t>:</w:t>
+      </w:r>
+      <w:r>
+        <w:t xml:space="preserve"> </w:t>
+      </w:r>
+      <w:r>
+        <w:rPr>
+          <w:b/>
+          <w:bCs/>
+          <w:color w:val="FF0000"/>
+        </w:rPr>
+        <w:t xml:space="preserve">ANY </w:t>
+      </w:r>
+      <w:r>
+        <w:rPr>
+          <w:b/>
+          <w:bCs/>
+          <w:color w:val="FF0000"/>
+        </w:rPr>
+        <w:t>SECRET SERVICE FRAUD</w:t>
+      </w:r>
+      <w:r>
+        <w:rPr>
+          <w:b/>
+          <w:bCs/>
+        </w:rPr>
+        <w:t>;</w:t>
+      </w:r>
+    </w:p>
+    <w:p>
+      <w:pPr>
+        <w:ind w:left="360"/>
+        <w:jc w:val="both"/>
+        <w:rPr>
+          <w:b/>
+          <w:bCs/>
+        </w:rPr>
+      </w:pPr>
+      <w:r>
+        <w:tab/>
+      </w:r>
+      <w:r>
+        <w:rPr>
+          <w:u w:val="single"/>
+        </w:rPr>
+        <w:t>PREVENTION SECURITY SYSTEM</w:t>
+      </w:r>
+      <w:r>
+        <w:t>:</w:t>
+      </w:r>
+      <w:r>
+        <w:t xml:space="preserve"> </w:t>
+      </w:r>
+      <w:r>
+        <w:rPr>
+          <w:b/>
+          <w:bCs/>
+          <w:color w:val="FF0000"/>
+        </w:rPr>
+        <w:t xml:space="preserve">ANY </w:t>
+      </w:r>
+      <w:r>
+        <w:rPr>
+          <w:b/>
+          <w:bCs/>
+          <w:color w:val="FF0000"/>
+        </w:rPr>
+        <w:t>SECURITIES FRAUD</w:t>
+      </w:r>
+      <w:r>
+        <w:rPr>
+          <w:b/>
+          <w:bCs/>
+        </w:rPr>
+        <w:t>;</w:t>
+      </w:r>
+    </w:p>
+    <w:p>
+      <w:pPr>
+        <w:ind w:left="360"/>
+        <w:jc w:val="both"/>
+        <w:rPr>
+          <w:b/>
+          <w:bCs/>
+        </w:rPr>
+      </w:pPr>
+      <w:r>
+        <w:tab/>
+      </w:r>
+      <w:r>
+        <w:rPr>
+          <w:u w:val="single"/>
+        </w:rPr>
+        <w:t>PREVENTION SECURITY SYSTEM</w:t>
+      </w:r>
+      <w:r>
+        <w:t>:</w:t>
+      </w:r>
+      <w:r>
+        <w:t xml:space="preserve"> </w:t>
+      </w:r>
+      <w:r>
+        <w:rPr>
+          <w:b/>
+          <w:bCs/>
+          <w:color w:val="FF0000"/>
+        </w:rPr>
+        <w:t xml:space="preserve">ANY </w:t>
+      </w:r>
+      <w:r>
+        <w:rPr>
+          <w:b/>
+          <w:bCs/>
+          <w:color w:val="FF0000"/>
+        </w:rPr>
+        <w:t>SIMULATION FRAUD</w:t>
+      </w:r>
+      <w:r>
+        <w:rPr>
+          <w:b/>
+          <w:bCs/>
+        </w:rPr>
+        <w:t>;</w:t>
+      </w:r>
+    </w:p>
+    <w:p>
+      <w:pPr>
+        <w:ind w:left="360"/>
+        <w:jc w:val="both"/>
+        <w:rPr>
+          <w:b/>
+          <w:bCs/>
+        </w:rPr>
+      </w:pPr>
+      <w:r>
+        <w:tab/>
+      </w:r>
+      <w:r>
+        <w:rPr>
+          <w:u w:val="single"/>
+        </w:rPr>
+        <w:t>PREVENTION SECURITY SYSTEM</w:t>
+      </w:r>
+      <w:r>
+        <w:t>:</w:t>
+      </w:r>
+      <w:r>
+        <w:t xml:space="preserve"> </w:t>
+      </w:r>
+      <w:r>
+        <w:rPr>
+          <w:b/>
+          <w:bCs/>
+          <w:color w:val="FF0000"/>
+        </w:rPr>
+        <w:t xml:space="preserve">ANY </w:t>
+      </w:r>
+      <w:r>
+        <w:rPr>
+          <w:b/>
+          <w:bCs/>
+          <w:color w:val="FF0000"/>
+        </w:rPr>
+        <w:t>STRATEGIC TREATY FRAUD</w:t>
+      </w:r>
+      <w:r>
+        <w:rPr>
+          <w:b/>
+          <w:bCs/>
+        </w:rPr>
+        <w:t>;</w:t>
+      </w:r>
+    </w:p>
+    <w:p>
+      <w:pPr>
+        <w:ind w:left="360"/>
+        <w:jc w:val="both"/>
+        <w:rPr>
+          <w:b/>
+          <w:bCs/>
+        </w:rPr>
+      </w:pPr>
+      <w:r>
+        <w:tab/>
+      </w:r>
+      <w:r>
+        <w:rPr>
+          <w:u w:val="single"/>
+        </w:rPr>
+        <w:t>PREVENTION SECURITY SYSTEM</w:t>
+      </w:r>
+      <w:r>
+        <w:t>:</w:t>
+      </w:r>
+      <w:r>
+        <w:t xml:space="preserve"> </w:t>
+      </w:r>
+      <w:r>
+        <w:rPr>
+          <w:b/>
+          <w:bCs/>
+          <w:color w:val="FF0000"/>
+        </w:rPr>
+        <w:t xml:space="preserve">ANY </w:t>
+      </w:r>
+      <w:r>
+        <w:rPr>
+          <w:b/>
+          <w:bCs/>
+          <w:color w:val="FF0000"/>
+        </w:rPr>
+        <w:t>STUDIES FRAUD</w:t>
+      </w:r>
+      <w:r>
+        <w:rPr>
+          <w:b/>
+          <w:bCs/>
+        </w:rPr>
+        <w:t>;</w:t>
+      </w:r>
+    </w:p>
+    <w:p>
+      <w:pPr>
+        <w:ind w:left="360"/>
+        <w:jc w:val="both"/>
+        <w:rPr>
+          <w:b/>
+          <w:bCs/>
+        </w:rPr>
+      </w:pPr>
+      <w:r>
+        <w:tab/>
+      </w:r>
+      <w:r>
+        <w:rPr>
+          <w:u w:val="single"/>
+        </w:rPr>
+        <w:t>PREVENTION SECURITY SYSTEM</w:t>
+      </w:r>
+      <w:r>
+        <w:t>:</w:t>
+      </w:r>
+      <w:r>
+        <w:t xml:space="preserve"> </w:t>
+      </w:r>
+      <w:r>
+        <w:rPr>
+          <w:b/>
+          <w:bCs/>
+          <w:color w:val="FF0000"/>
+        </w:rPr>
+        <w:t xml:space="preserve">ANY </w:t>
+      </w:r>
+      <w:r>
+        <w:rPr>
+          <w:b/>
+          <w:bCs/>
+          <w:color w:val="FF0000"/>
+        </w:rPr>
+        <w:t>SURVEILLANCE FRAUD</w:t>
+      </w:r>
+      <w:r>
+        <w:rPr>
+          <w:b/>
+          <w:bCs/>
+        </w:rPr>
+        <w:t>;</w:t>
+      </w:r>
+    </w:p>
+    <w:p>
+      <w:pPr>
+        <w:ind w:left="360"/>
+        <w:jc w:val="both"/>
+        <w:rPr>
+          <w:b/>
+          <w:bCs/>
+        </w:rPr>
+      </w:pPr>
+      <w:r>
+        <w:tab/>
+      </w:r>
+      <w:r>
+        <w:rPr>
+          <w:u w:val="single"/>
+        </w:rPr>
+        <w:t>PREVENTION SECURITY SYSTEM</w:t>
+      </w:r>
+      <w:r>
+        <w:t>:</w:t>
+      </w:r>
+      <w:r>
+        <w:t xml:space="preserve"> </w:t>
+      </w:r>
+      <w:r>
+        <w:rPr>
+          <w:b/>
+          <w:bCs/>
+          <w:color w:val="FF0000"/>
+        </w:rPr>
+        <w:t xml:space="preserve">ANY </w:t>
+      </w:r>
+      <w:r>
+        <w:rPr>
+          <w:b/>
+          <w:bCs/>
+          <w:color w:val="FF0000"/>
+        </w:rPr>
+        <w:t>SYSTEMATIC FRAUD</w:t>
+      </w:r>
+      <w:r>
+        <w:rPr>
+          <w:b/>
+          <w:bCs/>
+        </w:rPr>
+        <w:t>;</w:t>
+      </w:r>
+    </w:p>
+    <w:p>
+      <w:pPr>
+        <w:ind w:left="360"/>
+        <w:jc w:val="both"/>
+        <w:rPr>
+          <w:b/>
+          <w:bCs/>
+        </w:rPr>
+      </w:pPr>
+      <w:r>
+        <w:tab/>
+      </w:r>
+      <w:r>
+        <w:rPr>
+          <w:u w:val="single"/>
+        </w:rPr>
+        <w:t>PREVENTION SECURITY SYSTEM</w:t>
+      </w:r>
+      <w:r>
+        <w:t>:</w:t>
+      </w:r>
+      <w:r>
+        <w:t xml:space="preserve"> </w:t>
+      </w:r>
+      <w:r>
+        <w:rPr>
+          <w:b/>
+          <w:bCs/>
+          <w:color w:val="FF0000"/>
+        </w:rPr>
+        <w:t xml:space="preserve">ANY </w:t>
+      </w:r>
+      <w:r>
+        <w:rPr>
+          <w:b/>
+          <w:bCs/>
+          <w:color w:val="FF0000"/>
+        </w:rPr>
+        <w:t>SYSTEMIC FRAUD</w:t>
+      </w:r>
+      <w:r>
+        <w:rPr>
+          <w:b/>
+          <w:bCs/>
+        </w:rPr>
+        <w:t>;</w:t>
+      </w:r>
+    </w:p>
+    <w:p>
+      <w:pPr>
+        <w:ind w:left="360"/>
+        <w:jc w:val="both"/>
+        <w:rPr>
+          <w:b/>
+          <w:bCs/>
+        </w:rPr>
+      </w:pPr>
+      <w:r>
+        <w:tab/>
+      </w:r>
+      <w:r>
+        <w:rPr>
+          <w:u w:val="single"/>
+        </w:rPr>
+        <w:t>PREVENTION SECURITY SYSTEM</w:t>
+      </w:r>
+      <w:r>
+        <w:t>:</w:t>
+      </w:r>
+      <w:r>
+        <w:t xml:space="preserve"> </w:t>
+      </w:r>
+      <w:r>
+        <w:rPr>
+          <w:b/>
+          <w:bCs/>
+          <w:color w:val="FF0000"/>
+        </w:rPr>
+        <w:t xml:space="preserve">ANY </w:t>
+      </w:r>
+      <w:r>
+        <w:rPr>
+          <w:b/>
+          <w:bCs/>
+          <w:color w:val="FF0000"/>
+        </w:rPr>
+        <w:t>TERM CLASSIFICATION FRAUD</w:t>
+      </w:r>
+      <w:r>
+        <w:rPr>
+          <w:b/>
+          <w:bCs/>
+        </w:rPr>
+        <w:t>;</w:t>
+      </w:r>
+    </w:p>
+    <w:p>
+      <w:pPr>
+        <w:ind w:left="360"/>
+        <w:jc w:val="both"/>
+        <w:rPr>
+          <w:b/>
+          <w:bCs/>
+        </w:rPr>
+      </w:pPr>
+      <w:r>
+        <w:tab/>
+      </w:r>
+      <w:r>
+        <w:rPr>
+          <w:u w:val="single"/>
+        </w:rPr>
+        <w:t>PREVENTION SECURITY SYSTEM</w:t>
+      </w:r>
+      <w:r>
+        <w:t>:</w:t>
+      </w:r>
+      <w:r>
+        <w:t xml:space="preserve"> </w:t>
+      </w:r>
+      <w:r>
+        <w:rPr>
+          <w:b/>
+          <w:bCs/>
+          <w:color w:val="FF0000"/>
+        </w:rPr>
+        <w:t xml:space="preserve">ANY </w:t>
+      </w:r>
+      <w:r>
+        <w:rPr>
+          <w:b/>
+          <w:bCs/>
+          <w:color w:val="FF0000"/>
+        </w:rPr>
+        <w:t>TERRORISM FRAUD</w:t>
+      </w:r>
+      <w:r>
+        <w:rPr>
+          <w:b/>
+          <w:bCs/>
+        </w:rPr>
+        <w:t>;</w:t>
+      </w:r>
+    </w:p>
+    <w:p>
+      <w:pPr>
+        <w:ind w:left="360"/>
+        <w:jc w:val="both"/>
+        <w:rPr>
+          <w:b/>
+          <w:bCs/>
+        </w:rPr>
+      </w:pPr>
+      <w:r>
+        <w:tab/>
+      </w:r>
+      <w:r>
+        <w:rPr>
+          <w:u w:val="single"/>
+        </w:rPr>
+        <w:t>PREVENTION SECURITY SYSTEM</w:t>
+      </w:r>
+      <w:r>
+        <w:t>:</w:t>
+      </w:r>
+      <w:r>
+        <w:t xml:space="preserve"> </w:t>
+      </w:r>
+      <w:r>
+        <w:rPr>
+          <w:b/>
+          <w:bCs/>
+          <w:color w:val="FF0000"/>
+        </w:rPr>
+        <w:t xml:space="preserve">ANY </w:t>
+      </w:r>
+      <w:r>
+        <w:rPr>
+          <w:b/>
+          <w:bCs/>
+          <w:color w:val="FF0000"/>
+        </w:rPr>
+        <w:t>TESTIMONY FRAUD</w:t>
+      </w:r>
+      <w:r>
+        <w:rPr>
+          <w:b/>
+          <w:bCs/>
+        </w:rPr>
+        <w:t>;</w:t>
+      </w:r>
+    </w:p>
+    <w:p>
+      <w:pPr>
+        <w:ind w:left="360"/>
+        <w:jc w:val="both"/>
+        <w:rPr>
+          <w:b/>
+          <w:bCs/>
+        </w:rPr>
+      </w:pPr>
+      <w:r>
+        <w:tab/>
+      </w:r>
+      <w:r>
+        <w:rPr>
+          <w:u w:val="single"/>
+        </w:rPr>
+        <w:t>PREVENTION SECURITY SYSTEM</w:t>
+      </w:r>
+      <w:r>
+        <w:t>:</w:t>
+      </w:r>
+      <w:r>
+        <w:t xml:space="preserve"> </w:t>
+      </w:r>
+      <w:r>
+        <w:rPr>
+          <w:b/>
+          <w:bCs/>
+          <w:color w:val="FF0000"/>
+        </w:rPr>
+        <w:t xml:space="preserve">ANY </w:t>
+      </w:r>
+      <w:r>
+        <w:rPr>
+          <w:b/>
+          <w:bCs/>
+          <w:color w:val="FF0000"/>
+        </w:rPr>
+        <w:t>THOUGHTINT FRAUD</w:t>
+      </w:r>
+      <w:r>
+        <w:rPr>
+          <w:b/>
+          <w:bCs/>
+        </w:rPr>
+        <w:t>;</w:t>
+      </w:r>
+    </w:p>
+    <w:p>
+      <w:pPr>
+        <w:ind w:left="360"/>
+        <w:jc w:val="both"/>
+        <w:rPr>
+          <w:b/>
+          <w:bCs/>
+        </w:rPr>
+      </w:pPr>
+      <w:r>
         <w:lastRenderedPageBreak/>
         <w:tab/>
       </w:r>
@@ -6779,1014 +7888,6 @@
           <w:bCs/>
           <w:color w:val="FF0000"/>
         </w:rPr>
-        <w:t>RACKETEERING FRAUD</w:t>
-      </w:r>
-      <w:r>
-        <w:rPr>
-          <w:b/>
-          <w:bCs/>
-        </w:rPr>
-        <w:t>;</w:t>
-      </w:r>
-    </w:p>
-    <w:p>
-      <w:pPr>
-        <w:ind w:left="360"/>
-        <w:jc w:val="both"/>
-        <w:rPr>
-          <w:b/>
-          <w:bCs/>
-        </w:rPr>
-      </w:pPr>
-      <w:r>
-        <w:tab/>
-      </w:r>
-      <w:r>
-        <w:rPr>
-          <w:u w:val="single"/>
-        </w:rPr>
-        <w:t>PREVENTION SECURITY SYSTEM</w:t>
-      </w:r>
-      <w:r>
-        <w:t>:</w:t>
-      </w:r>
-      <w:r>
-        <w:t xml:space="preserve"> </w:t>
-      </w:r>
-      <w:r>
-        <w:rPr>
-          <w:b/>
-          <w:bCs/>
-          <w:color w:val="FF0000"/>
-        </w:rPr>
-        <w:t xml:space="preserve">ANY </w:t>
-      </w:r>
-      <w:r>
-        <w:rPr>
-          <w:b/>
-          <w:bCs/>
-          <w:color w:val="FF0000"/>
-        </w:rPr>
-        <w:t>RECORDS FRAUD</w:t>
-      </w:r>
-      <w:r>
-        <w:rPr>
-          <w:b/>
-          <w:bCs/>
-        </w:rPr>
-        <w:t>;</w:t>
-      </w:r>
-    </w:p>
-    <w:p>
-      <w:pPr>
-        <w:ind w:left="360"/>
-        <w:jc w:val="both"/>
-        <w:rPr>
-          <w:b/>
-          <w:bCs/>
-        </w:rPr>
-      </w:pPr>
-      <w:r>
-        <w:tab/>
-      </w:r>
-      <w:r>
-        <w:rPr>
-          <w:u w:val="single"/>
-        </w:rPr>
-        <w:t>PREVENTION SECURITY SYSTEM</w:t>
-      </w:r>
-      <w:r>
-        <w:t>:</w:t>
-      </w:r>
-      <w:r>
-        <w:t xml:space="preserve"> </w:t>
-      </w:r>
-      <w:r>
-        <w:rPr>
-          <w:b/>
-          <w:bCs/>
-          <w:color w:val="FF0000"/>
-        </w:rPr>
-        <w:t xml:space="preserve">ANY </w:t>
-      </w:r>
-      <w:r>
-        <w:rPr>
-          <w:b/>
-          <w:bCs/>
-          <w:color w:val="FF0000"/>
-        </w:rPr>
-        <w:t>REDACTION FRAUD</w:t>
-      </w:r>
-      <w:r>
-        <w:rPr>
-          <w:b/>
-          <w:bCs/>
-        </w:rPr>
-        <w:t>;</w:t>
-      </w:r>
-    </w:p>
-    <w:p>
-      <w:pPr>
-        <w:ind w:left="360"/>
-        <w:jc w:val="both"/>
-        <w:rPr>
-          <w:b/>
-          <w:bCs/>
-        </w:rPr>
-      </w:pPr>
-      <w:r>
-        <w:tab/>
-      </w:r>
-      <w:r>
-        <w:rPr>
-          <w:u w:val="single"/>
-        </w:rPr>
-        <w:t>PREVENTION SECURITY SYSTEM</w:t>
-      </w:r>
-      <w:r>
-        <w:t>:</w:t>
-      </w:r>
-      <w:r>
-        <w:t xml:space="preserve"> </w:t>
-      </w:r>
-      <w:r>
-        <w:rPr>
-          <w:b/>
-          <w:bCs/>
-          <w:color w:val="FF0000"/>
-        </w:rPr>
-        <w:t xml:space="preserve">ANY </w:t>
-      </w:r>
-      <w:r>
-        <w:rPr>
-          <w:b/>
-          <w:bCs/>
-          <w:color w:val="FF0000"/>
-        </w:rPr>
-        <w:t>RELATIONSHIP FRAUD</w:t>
-      </w:r>
-      <w:r>
-        <w:rPr>
-          <w:b/>
-          <w:bCs/>
-        </w:rPr>
-        <w:t>;</w:t>
-      </w:r>
-    </w:p>
-    <w:p>
-      <w:pPr>
-        <w:ind w:left="360"/>
-        <w:jc w:val="both"/>
-        <w:rPr>
-          <w:b/>
-          <w:bCs/>
-        </w:rPr>
-      </w:pPr>
-      <w:r>
-        <w:tab/>
-      </w:r>
-      <w:r>
-        <w:rPr>
-          <w:u w:val="single"/>
-        </w:rPr>
-        <w:t>PREVENTION SECURITY SYSTEM</w:t>
-      </w:r>
-      <w:r>
-        <w:t>:</w:t>
-      </w:r>
-      <w:r>
-        <w:t xml:space="preserve"> </w:t>
-      </w:r>
-      <w:r>
-        <w:rPr>
-          <w:b/>
-          <w:bCs/>
-          <w:color w:val="FF0000"/>
-        </w:rPr>
-        <w:t xml:space="preserve">ANY </w:t>
-      </w:r>
-      <w:r>
-        <w:rPr>
-          <w:b/>
-          <w:bCs/>
-          <w:color w:val="FF0000"/>
-        </w:rPr>
-        <w:t>REOCCURRING FRAUD</w:t>
-      </w:r>
-      <w:r>
-        <w:rPr>
-          <w:b/>
-          <w:bCs/>
-        </w:rPr>
-        <w:t>;</w:t>
-      </w:r>
-    </w:p>
-    <w:p>
-      <w:pPr>
-        <w:ind w:left="360"/>
-        <w:jc w:val="both"/>
-        <w:rPr>
-          <w:b/>
-          <w:bCs/>
-        </w:rPr>
-      </w:pPr>
-      <w:r>
-        <w:tab/>
-      </w:r>
-      <w:r>
-        <w:rPr>
-          <w:u w:val="single"/>
-        </w:rPr>
-        <w:t>PREVENTION SECURITY SYSTEM</w:t>
-      </w:r>
-      <w:r>
-        <w:t>:</w:t>
-      </w:r>
-      <w:r>
-        <w:t xml:space="preserve"> </w:t>
-      </w:r>
-      <w:r>
-        <w:rPr>
-          <w:b/>
-          <w:bCs/>
-          <w:color w:val="FF0000"/>
-        </w:rPr>
-        <w:t xml:space="preserve">ANY </w:t>
-      </w:r>
-      <w:r>
-        <w:rPr>
-          <w:b/>
-          <w:bCs/>
-          <w:color w:val="FF0000"/>
-        </w:rPr>
-        <w:t>REPRESENTATION FRAUD</w:t>
-      </w:r>
-      <w:r>
-        <w:rPr>
-          <w:b/>
-          <w:bCs/>
-        </w:rPr>
-        <w:t>;</w:t>
-      </w:r>
-    </w:p>
-    <w:p>
-      <w:pPr>
-        <w:ind w:left="360"/>
-        <w:jc w:val="both"/>
-        <w:rPr>
-          <w:b/>
-          <w:bCs/>
-        </w:rPr>
-      </w:pPr>
-      <w:r>
-        <w:tab/>
-      </w:r>
-      <w:r>
-        <w:rPr>
-          <w:u w:val="single"/>
-        </w:rPr>
-        <w:t>PREVENTION SECURITY SYSTEM</w:t>
-      </w:r>
-      <w:r>
-        <w:t>:</w:t>
-      </w:r>
-      <w:r>
-        <w:t xml:space="preserve"> </w:t>
-      </w:r>
-      <w:r>
-        <w:rPr>
-          <w:b/>
-          <w:bCs/>
-          <w:color w:val="FF0000"/>
-        </w:rPr>
-        <w:t xml:space="preserve">ANY </w:t>
-      </w:r>
-      <w:r>
-        <w:rPr>
-          <w:b/>
-          <w:bCs/>
-          <w:color w:val="FF0000"/>
-        </w:rPr>
-        <w:t>RETALIATION FRAUD</w:t>
-      </w:r>
-      <w:r>
-        <w:rPr>
-          <w:b/>
-          <w:bCs/>
-        </w:rPr>
-        <w:t>;</w:t>
-      </w:r>
-    </w:p>
-    <w:p>
-      <w:pPr>
-        <w:ind w:left="360"/>
-        <w:jc w:val="both"/>
-        <w:rPr>
-          <w:b/>
-          <w:bCs/>
-        </w:rPr>
-      </w:pPr>
-      <w:r>
-        <w:tab/>
-      </w:r>
-      <w:r>
-        <w:rPr>
-          <w:u w:val="single"/>
-        </w:rPr>
-        <w:t>PREVENTION SECURITY SYSTEM</w:t>
-      </w:r>
-      <w:r>
-        <w:t>:</w:t>
-      </w:r>
-      <w:r>
-        <w:t xml:space="preserve"> </w:t>
-      </w:r>
-      <w:r>
-        <w:rPr>
-          <w:b/>
-          <w:bCs/>
-          <w:color w:val="FF0000"/>
-        </w:rPr>
-        <w:t xml:space="preserve">ANY </w:t>
-      </w:r>
-      <w:r>
-        <w:rPr>
-          <w:b/>
-          <w:bCs/>
-          <w:color w:val="FF0000"/>
-        </w:rPr>
-        <w:t>SANCTIONS FRAUD</w:t>
-      </w:r>
-      <w:r>
-        <w:rPr>
-          <w:b/>
-          <w:bCs/>
-        </w:rPr>
-        <w:t>;</w:t>
-      </w:r>
-    </w:p>
-    <w:p>
-      <w:pPr>
-        <w:ind w:left="360"/>
-        <w:jc w:val="both"/>
-        <w:rPr>
-          <w:b/>
-          <w:bCs/>
-        </w:rPr>
-      </w:pPr>
-      <w:r>
-        <w:tab/>
-      </w:r>
-      <w:r>
-        <w:rPr>
-          <w:u w:val="single"/>
-        </w:rPr>
-        <w:t>PREVENTION SECURITY SYSTEM</w:t>
-      </w:r>
-      <w:r>
-        <w:t>:</w:t>
-      </w:r>
-      <w:r>
-        <w:t xml:space="preserve"> </w:t>
-      </w:r>
-      <w:r>
-        <w:rPr>
-          <w:b/>
-          <w:bCs/>
-          <w:color w:val="FF0000"/>
-        </w:rPr>
-        <w:t xml:space="preserve">ANY </w:t>
-      </w:r>
-      <w:r>
-        <w:rPr>
-          <w:b/>
-          <w:bCs/>
-          <w:color w:val="FF0000"/>
-        </w:rPr>
-        <w:t>SCIENTIFIC FRAUD</w:t>
-      </w:r>
-      <w:r>
-        <w:rPr>
-          <w:b/>
-          <w:bCs/>
-        </w:rPr>
-        <w:t>;</w:t>
-      </w:r>
-    </w:p>
-    <w:p>
-      <w:pPr>
-        <w:ind w:left="360"/>
-        <w:jc w:val="both"/>
-        <w:rPr>
-          <w:b/>
-          <w:bCs/>
-        </w:rPr>
-      </w:pPr>
-      <w:r>
-        <w:tab/>
-      </w:r>
-      <w:r>
-        <w:rPr>
-          <w:u w:val="single"/>
-        </w:rPr>
-        <w:t>PREVENTION SECURITY SYSTEM</w:t>
-      </w:r>
-      <w:r>
-        <w:t>:</w:t>
-      </w:r>
-      <w:r>
-        <w:t xml:space="preserve"> </w:t>
-      </w:r>
-      <w:r>
-        <w:rPr>
-          <w:b/>
-          <w:bCs/>
-          <w:color w:val="FF0000"/>
-        </w:rPr>
-        <w:t xml:space="preserve">ANY </w:t>
-      </w:r>
-      <w:r>
-        <w:rPr>
-          <w:b/>
-          <w:bCs/>
-          <w:color w:val="FF0000"/>
-        </w:rPr>
-        <w:t>SECRET SERVICE FRAUD</w:t>
-      </w:r>
-      <w:r>
-        <w:rPr>
-          <w:b/>
-          <w:bCs/>
-        </w:rPr>
-        <w:t>;</w:t>
-      </w:r>
-    </w:p>
-    <w:p>
-      <w:pPr>
-        <w:ind w:left="360"/>
-        <w:jc w:val="both"/>
-        <w:rPr>
-          <w:b/>
-          <w:bCs/>
-        </w:rPr>
-      </w:pPr>
-      <w:r>
-        <w:tab/>
-      </w:r>
-      <w:r>
-        <w:rPr>
-          <w:u w:val="single"/>
-        </w:rPr>
-        <w:t>PREVENTION SECURITY SYSTEM</w:t>
-      </w:r>
-      <w:r>
-        <w:t>:</w:t>
-      </w:r>
-      <w:r>
-        <w:t xml:space="preserve"> </w:t>
-      </w:r>
-      <w:r>
-        <w:rPr>
-          <w:b/>
-          <w:bCs/>
-          <w:color w:val="FF0000"/>
-        </w:rPr>
-        <w:t xml:space="preserve">ANY </w:t>
-      </w:r>
-      <w:r>
-        <w:rPr>
-          <w:b/>
-          <w:bCs/>
-          <w:color w:val="FF0000"/>
-        </w:rPr>
-        <w:t>SECURITIES FRAUD</w:t>
-      </w:r>
-      <w:r>
-        <w:rPr>
-          <w:b/>
-          <w:bCs/>
-        </w:rPr>
-        <w:t>;</w:t>
-      </w:r>
-    </w:p>
-    <w:p>
-      <w:pPr>
-        <w:ind w:left="360"/>
-        <w:jc w:val="both"/>
-        <w:rPr>
-          <w:b/>
-          <w:bCs/>
-        </w:rPr>
-      </w:pPr>
-      <w:r>
-        <w:tab/>
-      </w:r>
-      <w:r>
-        <w:rPr>
-          <w:u w:val="single"/>
-        </w:rPr>
-        <w:t>PREVENTION SECURITY SYSTEM</w:t>
-      </w:r>
-      <w:r>
-        <w:t>:</w:t>
-      </w:r>
-      <w:r>
-        <w:t xml:space="preserve"> </w:t>
-      </w:r>
-      <w:r>
-        <w:rPr>
-          <w:b/>
-          <w:bCs/>
-          <w:color w:val="FF0000"/>
-        </w:rPr>
-        <w:t xml:space="preserve">ANY </w:t>
-      </w:r>
-      <w:r>
-        <w:rPr>
-          <w:b/>
-          <w:bCs/>
-          <w:color w:val="FF0000"/>
-        </w:rPr>
-        <w:t>SIMULATION FRAUD</w:t>
-      </w:r>
-      <w:r>
-        <w:rPr>
-          <w:b/>
-          <w:bCs/>
-        </w:rPr>
-        <w:t>;</w:t>
-      </w:r>
-    </w:p>
-    <w:p>
-      <w:pPr>
-        <w:ind w:left="360"/>
-        <w:jc w:val="both"/>
-        <w:rPr>
-          <w:b/>
-          <w:bCs/>
-        </w:rPr>
-      </w:pPr>
-      <w:r>
-        <w:tab/>
-      </w:r>
-      <w:r>
-        <w:rPr>
-          <w:u w:val="single"/>
-        </w:rPr>
-        <w:t>PREVENTION SECURITY SYSTEM</w:t>
-      </w:r>
-      <w:r>
-        <w:t>:</w:t>
-      </w:r>
-      <w:r>
-        <w:t xml:space="preserve"> </w:t>
-      </w:r>
-      <w:r>
-        <w:rPr>
-          <w:b/>
-          <w:bCs/>
-          <w:color w:val="FF0000"/>
-        </w:rPr>
-        <w:t xml:space="preserve">ANY </w:t>
-      </w:r>
-      <w:r>
-        <w:rPr>
-          <w:b/>
-          <w:bCs/>
-          <w:color w:val="FF0000"/>
-        </w:rPr>
-        <w:t>STRATEGIC TREATY FRAUD</w:t>
-      </w:r>
-      <w:r>
-        <w:rPr>
-          <w:b/>
-          <w:bCs/>
-        </w:rPr>
-        <w:t>;</w:t>
-      </w:r>
-    </w:p>
-    <w:p>
-      <w:pPr>
-        <w:ind w:left="360"/>
-        <w:jc w:val="both"/>
-        <w:rPr>
-          <w:b/>
-          <w:bCs/>
-        </w:rPr>
-      </w:pPr>
-      <w:r>
-        <w:tab/>
-      </w:r>
-      <w:r>
-        <w:rPr>
-          <w:u w:val="single"/>
-        </w:rPr>
-        <w:t>PREVENTION SECURITY SYSTEM</w:t>
-      </w:r>
-      <w:r>
-        <w:t>:</w:t>
-      </w:r>
-      <w:r>
-        <w:t xml:space="preserve"> </w:t>
-      </w:r>
-      <w:r>
-        <w:rPr>
-          <w:b/>
-          <w:bCs/>
-          <w:color w:val="FF0000"/>
-        </w:rPr>
-        <w:t xml:space="preserve">ANY </w:t>
-      </w:r>
-      <w:r>
-        <w:rPr>
-          <w:b/>
-          <w:bCs/>
-          <w:color w:val="FF0000"/>
-        </w:rPr>
-        <w:t>STUDIES FRAUD</w:t>
-      </w:r>
-      <w:r>
-        <w:rPr>
-          <w:b/>
-          <w:bCs/>
-        </w:rPr>
-        <w:t>;</w:t>
-      </w:r>
-    </w:p>
-    <w:p>
-      <w:pPr>
-        <w:ind w:left="360"/>
-        <w:jc w:val="both"/>
-        <w:rPr>
-          <w:b/>
-          <w:bCs/>
-        </w:rPr>
-      </w:pPr>
-      <w:r>
-        <w:tab/>
-      </w:r>
-      <w:r>
-        <w:rPr>
-          <w:u w:val="single"/>
-        </w:rPr>
-        <w:t>PREVENTION SECURITY SYSTEM</w:t>
-      </w:r>
-      <w:r>
-        <w:t>:</w:t>
-      </w:r>
-      <w:r>
-        <w:t xml:space="preserve"> </w:t>
-      </w:r>
-      <w:r>
-        <w:rPr>
-          <w:b/>
-          <w:bCs/>
-          <w:color w:val="FF0000"/>
-        </w:rPr>
-        <w:t xml:space="preserve">ANY </w:t>
-      </w:r>
-      <w:r>
-        <w:rPr>
-          <w:b/>
-          <w:bCs/>
-          <w:color w:val="FF0000"/>
-        </w:rPr>
-        <w:t>SURVEILLANCE FRAUD</w:t>
-      </w:r>
-      <w:r>
-        <w:rPr>
-          <w:b/>
-          <w:bCs/>
-        </w:rPr>
-        <w:t>;</w:t>
-      </w:r>
-    </w:p>
-    <w:p>
-      <w:pPr>
-        <w:ind w:left="360"/>
-        <w:jc w:val="both"/>
-        <w:rPr>
-          <w:b/>
-          <w:bCs/>
-        </w:rPr>
-      </w:pPr>
-      <w:r>
-        <w:tab/>
-      </w:r>
-      <w:r>
-        <w:rPr>
-          <w:u w:val="single"/>
-        </w:rPr>
-        <w:t>PREVENTION SECURITY SYSTEM</w:t>
-      </w:r>
-      <w:r>
-        <w:t>:</w:t>
-      </w:r>
-      <w:r>
-        <w:t xml:space="preserve"> </w:t>
-      </w:r>
-      <w:r>
-        <w:rPr>
-          <w:b/>
-          <w:bCs/>
-          <w:color w:val="FF0000"/>
-        </w:rPr>
-        <w:t xml:space="preserve">ANY </w:t>
-      </w:r>
-      <w:r>
-        <w:rPr>
-          <w:b/>
-          <w:bCs/>
-          <w:color w:val="FF0000"/>
-        </w:rPr>
-        <w:t>SYSTEMATIC FRAUD</w:t>
-      </w:r>
-      <w:r>
-        <w:rPr>
-          <w:b/>
-          <w:bCs/>
-        </w:rPr>
-        <w:t>;</w:t>
-      </w:r>
-    </w:p>
-    <w:p>
-      <w:pPr>
-        <w:ind w:left="360"/>
-        <w:jc w:val="both"/>
-        <w:rPr>
-          <w:b/>
-          <w:bCs/>
-        </w:rPr>
-      </w:pPr>
-      <w:r>
-        <w:tab/>
-      </w:r>
-      <w:r>
-        <w:rPr>
-          <w:u w:val="single"/>
-        </w:rPr>
-        <w:t>PREVENTION SECURITY SYSTEM</w:t>
-      </w:r>
-      <w:r>
-        <w:t>:</w:t>
-      </w:r>
-      <w:r>
-        <w:t xml:space="preserve"> </w:t>
-      </w:r>
-      <w:r>
-        <w:rPr>
-          <w:b/>
-          <w:bCs/>
-          <w:color w:val="FF0000"/>
-        </w:rPr>
-        <w:t xml:space="preserve">ANY </w:t>
-      </w:r>
-      <w:r>
-        <w:rPr>
-          <w:b/>
-          <w:bCs/>
-          <w:color w:val="FF0000"/>
-        </w:rPr>
-        <w:t>SYSTEMIC FRAUD</w:t>
-      </w:r>
-      <w:r>
-        <w:rPr>
-          <w:b/>
-          <w:bCs/>
-        </w:rPr>
-        <w:t>;</w:t>
-      </w:r>
-    </w:p>
-    <w:p>
-      <w:pPr>
-        <w:ind w:left="360"/>
-        <w:jc w:val="both"/>
-        <w:rPr>
-          <w:b/>
-          <w:bCs/>
-        </w:rPr>
-      </w:pPr>
-      <w:r>
-        <w:tab/>
-      </w:r>
-      <w:r>
-        <w:rPr>
-          <w:u w:val="single"/>
-        </w:rPr>
-        <w:t>PREVENTION SECURITY SYSTEM</w:t>
-      </w:r>
-      <w:r>
-        <w:t>:</w:t>
-      </w:r>
-      <w:r>
-        <w:t xml:space="preserve"> </w:t>
-      </w:r>
-      <w:r>
-        <w:rPr>
-          <w:b/>
-          <w:bCs/>
-          <w:color w:val="FF0000"/>
-        </w:rPr>
-        <w:t xml:space="preserve">ANY </w:t>
-      </w:r>
-      <w:r>
-        <w:rPr>
-          <w:b/>
-          <w:bCs/>
-          <w:color w:val="FF0000"/>
-        </w:rPr>
-        <w:t>TERM CLASSIFICATION FRAUD</w:t>
-      </w:r>
-      <w:r>
-        <w:rPr>
-          <w:b/>
-          <w:bCs/>
-        </w:rPr>
-        <w:t>;</w:t>
-      </w:r>
-    </w:p>
-    <w:p>
-      <w:pPr>
-        <w:ind w:left="360"/>
-        <w:jc w:val="both"/>
-        <w:rPr>
-          <w:b/>
-          <w:bCs/>
-        </w:rPr>
-      </w:pPr>
-      <w:r>
-        <w:tab/>
-      </w:r>
-      <w:r>
-        <w:rPr>
-          <w:u w:val="single"/>
-        </w:rPr>
-        <w:t>PREVENTION SECURITY SYSTEM</w:t>
-      </w:r>
-      <w:r>
-        <w:t>:</w:t>
-      </w:r>
-      <w:r>
-        <w:t xml:space="preserve"> </w:t>
-      </w:r>
-      <w:r>
-        <w:rPr>
-          <w:b/>
-          <w:bCs/>
-          <w:color w:val="FF0000"/>
-        </w:rPr>
-        <w:t xml:space="preserve">ANY </w:t>
-      </w:r>
-      <w:r>
-        <w:rPr>
-          <w:b/>
-          <w:bCs/>
-          <w:color w:val="FF0000"/>
-        </w:rPr>
-        <w:t>TERRORISM FRAUD</w:t>
-      </w:r>
-      <w:r>
-        <w:rPr>
-          <w:b/>
-          <w:bCs/>
-        </w:rPr>
-        <w:t>;</w:t>
-      </w:r>
-    </w:p>
-    <w:p>
-      <w:pPr>
-        <w:ind w:left="360"/>
-        <w:jc w:val="both"/>
-        <w:rPr>
-          <w:b/>
-          <w:bCs/>
-        </w:rPr>
-      </w:pPr>
-      <w:r>
-        <w:tab/>
-      </w:r>
-      <w:r>
-        <w:rPr>
-          <w:u w:val="single"/>
-        </w:rPr>
-        <w:t>PREVENTION SECURITY SYSTEM</w:t>
-      </w:r>
-      <w:r>
-        <w:t>:</w:t>
-      </w:r>
-      <w:r>
-        <w:t xml:space="preserve"> </w:t>
-      </w:r>
-      <w:r>
-        <w:rPr>
-          <w:b/>
-          <w:bCs/>
-          <w:color w:val="FF0000"/>
-        </w:rPr>
-        <w:t xml:space="preserve">ANY </w:t>
-      </w:r>
-      <w:r>
-        <w:rPr>
-          <w:b/>
-          <w:bCs/>
-          <w:color w:val="FF0000"/>
-        </w:rPr>
-        <w:t>TESTIMONY FRAUD</w:t>
-      </w:r>
-      <w:r>
-        <w:rPr>
-          <w:b/>
-          <w:bCs/>
-        </w:rPr>
-        <w:t>;</w:t>
-      </w:r>
-    </w:p>
-    <w:p>
-      <w:pPr>
-        <w:ind w:left="360"/>
-        <w:jc w:val="both"/>
-        <w:rPr>
-          <w:b/>
-          <w:bCs/>
-        </w:rPr>
-      </w:pPr>
-      <w:r>
-        <w:tab/>
-      </w:r>
-      <w:r>
-        <w:rPr>
-          <w:u w:val="single"/>
-        </w:rPr>
-        <w:t>PREVENTION SECURITY SYSTEM</w:t>
-      </w:r>
-      <w:r>
-        <w:t>:</w:t>
-      </w:r>
-      <w:r>
-        <w:t xml:space="preserve"> </w:t>
-      </w:r>
-      <w:r>
-        <w:rPr>
-          <w:b/>
-          <w:bCs/>
-          <w:color w:val="FF0000"/>
-        </w:rPr>
-        <w:t xml:space="preserve">ANY </w:t>
-      </w:r>
-      <w:r>
-        <w:rPr>
-          <w:b/>
-          <w:bCs/>
-          <w:color w:val="FF0000"/>
-        </w:rPr>
-        <w:t>THOUGHTINT FRAUD</w:t>
-      </w:r>
-      <w:r>
-        <w:rPr>
-          <w:b/>
-          <w:bCs/>
-        </w:rPr>
-        <w:t>;</w:t>
-      </w:r>
-    </w:p>
-    <w:p>
-      <w:pPr>
-        <w:ind w:left="360"/>
-        <w:jc w:val="both"/>
-        <w:rPr>
-          <w:b/>
-          <w:bCs/>
-        </w:rPr>
-      </w:pPr>
-      <w:r>
-        <w:tab/>
-      </w:r>
-      <w:r>
-        <w:rPr>
-          <w:u w:val="single"/>
-        </w:rPr>
-        <w:t>PREVENTION SECURITY SYSTEM</w:t>
-      </w:r>
-      <w:r>
-        <w:t>:</w:t>
-      </w:r>
-      <w:r>
-        <w:t xml:space="preserve"> </w:t>
-      </w:r>
-      <w:r>
-        <w:rPr>
-          <w:b/>
-          <w:bCs/>
-          <w:color w:val="FF0000"/>
-        </w:rPr>
-        <w:t xml:space="preserve">ANY </w:t>
-      </w:r>
-      <w:r>
-        <w:rPr>
-          <w:b/>
-          <w:bCs/>
-          <w:color w:val="FF0000"/>
-        </w:rPr>
         <w:t>THREAT ANALYSIS FRAUD</w:t>
       </w:r>
       <w:r>
@@ -7807,6 +7908,1032 @@
         </w:rPr>
       </w:pPr>
       <w:r>
+        <w:tab/>
+      </w:r>
+      <w:r>
+        <w:rPr>
+          <w:u w:val="single"/>
+        </w:rPr>
+        <w:t>PREVENTION SECURITY SYSTEM</w:t>
+      </w:r>
+      <w:r>
+        <w:t>:</w:t>
+      </w:r>
+      <w:r>
+        <w:t xml:space="preserve"> </w:t>
+      </w:r>
+      <w:r>
+        <w:rPr>
+          <w:b/>
+          <w:bCs/>
+          <w:color w:val="FF0000"/>
+        </w:rPr>
+        <w:t xml:space="preserve">ANY </w:t>
+      </w:r>
+      <w:r>
+        <w:rPr>
+          <w:b/>
+          <w:bCs/>
+          <w:color w:val="FF0000"/>
+        </w:rPr>
+        <w:t>THREAT FRAUD</w:t>
+      </w:r>
+      <w:r>
+        <w:rPr>
+          <w:b/>
+          <w:bCs/>
+        </w:rPr>
+        <w:t>;</w:t>
+      </w:r>
+    </w:p>
+    <w:p>
+      <w:pPr>
+        <w:ind w:left="360"/>
+        <w:jc w:val="both"/>
+        <w:rPr>
+          <w:b/>
+          <w:bCs/>
+        </w:rPr>
+      </w:pPr>
+      <w:r>
+        <w:tab/>
+      </w:r>
+      <w:r>
+        <w:rPr>
+          <w:u w:val="single"/>
+        </w:rPr>
+        <w:t>PREVENTION SECURITY SYSTEM</w:t>
+      </w:r>
+      <w:r>
+        <w:t>:</w:t>
+      </w:r>
+      <w:r>
+        <w:t xml:space="preserve"> </w:t>
+      </w:r>
+      <w:r>
+        <w:rPr>
+          <w:b/>
+          <w:bCs/>
+          <w:color w:val="FF0000"/>
+        </w:rPr>
+        <w:t xml:space="preserve">ANY </w:t>
+      </w:r>
+      <w:r>
+        <w:rPr>
+          <w:b/>
+          <w:bCs/>
+          <w:color w:val="FF0000"/>
+        </w:rPr>
+        <w:t>TORTURE FRAUD</w:t>
+      </w:r>
+      <w:r>
+        <w:rPr>
+          <w:b/>
+          <w:bCs/>
+        </w:rPr>
+        <w:t>;</w:t>
+      </w:r>
+    </w:p>
+    <w:p>
+      <w:pPr>
+        <w:ind w:left="360"/>
+        <w:jc w:val="both"/>
+        <w:rPr>
+          <w:b/>
+          <w:bCs/>
+        </w:rPr>
+      </w:pPr>
+      <w:r>
+        <w:tab/>
+      </w:r>
+      <w:r>
+        <w:rPr>
+          <w:u w:val="single"/>
+        </w:rPr>
+        <w:t>PREVENTION SECURITY SYSTEM</w:t>
+      </w:r>
+      <w:r>
+        <w:t>:</w:t>
+      </w:r>
+      <w:r>
+        <w:t xml:space="preserve"> </w:t>
+      </w:r>
+      <w:r>
+        <w:rPr>
+          <w:b/>
+          <w:bCs/>
+          <w:color w:val="FF0000"/>
+        </w:rPr>
+        <w:t xml:space="preserve">ANY </w:t>
+      </w:r>
+      <w:r>
+        <w:rPr>
+          <w:b/>
+          <w:bCs/>
+          <w:color w:val="FF0000"/>
+        </w:rPr>
+        <w:t>TRADEMARK FRAUD</w:t>
+      </w:r>
+      <w:r>
+        <w:rPr>
+          <w:b/>
+          <w:bCs/>
+        </w:rPr>
+        <w:t>;</w:t>
+      </w:r>
+    </w:p>
+    <w:p>
+      <w:pPr>
+        <w:ind w:left="360"/>
+        <w:jc w:val="both"/>
+        <w:rPr>
+          <w:b/>
+          <w:bCs/>
+        </w:rPr>
+      </w:pPr>
+      <w:r>
+        <w:tab/>
+      </w:r>
+      <w:r>
+        <w:rPr>
+          <w:u w:val="single"/>
+        </w:rPr>
+        <w:t>PREVENTION SECURITY SYSTEM</w:t>
+      </w:r>
+      <w:r>
+        <w:t>:</w:t>
+      </w:r>
+      <w:r>
+        <w:t xml:space="preserve"> </w:t>
+      </w:r>
+      <w:r>
+        <w:rPr>
+          <w:b/>
+          <w:bCs/>
+          <w:color w:val="FF0000"/>
+        </w:rPr>
+        <w:t xml:space="preserve">ANY </w:t>
+      </w:r>
+      <w:r>
+        <w:rPr>
+          <w:b/>
+          <w:bCs/>
+          <w:color w:val="FF0000"/>
+        </w:rPr>
+        <w:t>TRAFFIC FRAUD</w:t>
+      </w:r>
+      <w:r>
+        <w:rPr>
+          <w:b/>
+          <w:bCs/>
+        </w:rPr>
+        <w:t>;</w:t>
+      </w:r>
+    </w:p>
+    <w:p>
+      <w:pPr>
+        <w:ind w:left="360"/>
+        <w:jc w:val="both"/>
+        <w:rPr>
+          <w:b/>
+          <w:bCs/>
+        </w:rPr>
+      </w:pPr>
+      <w:r>
+        <w:tab/>
+      </w:r>
+      <w:r>
+        <w:rPr>
+          <w:u w:val="single"/>
+        </w:rPr>
+        <w:t>PREVENTION SECURITY SYSTEM</w:t>
+      </w:r>
+      <w:r>
+        <w:t>:</w:t>
+      </w:r>
+      <w:r>
+        <w:t xml:space="preserve"> </w:t>
+      </w:r>
+      <w:r>
+        <w:rPr>
+          <w:b/>
+          <w:bCs/>
+          <w:color w:val="FF0000"/>
+        </w:rPr>
+        <w:t xml:space="preserve">ANY </w:t>
+      </w:r>
+      <w:r>
+        <w:rPr>
+          <w:b/>
+          <w:bCs/>
+          <w:color w:val="FF0000"/>
+        </w:rPr>
+        <w:t>TREASON FRAUD</w:t>
+      </w:r>
+      <w:r>
+        <w:rPr>
+          <w:b/>
+          <w:bCs/>
+        </w:rPr>
+        <w:t>;</w:t>
+      </w:r>
+    </w:p>
+    <w:p>
+      <w:pPr>
+        <w:ind w:left="360"/>
+        <w:jc w:val="both"/>
+        <w:rPr>
+          <w:b/>
+          <w:bCs/>
+        </w:rPr>
+      </w:pPr>
+      <w:r>
+        <w:tab/>
+      </w:r>
+      <w:r>
+        <w:rPr>
+          <w:u w:val="single"/>
+        </w:rPr>
+        <w:t>PREVENTION SECURITY SYSTEM</w:t>
+      </w:r>
+      <w:r>
+        <w:t>:</w:t>
+      </w:r>
+      <w:r>
+        <w:t xml:space="preserve"> </w:t>
+      </w:r>
+      <w:r>
+        <w:rPr>
+          <w:b/>
+          <w:bCs/>
+          <w:color w:val="FF0000"/>
+        </w:rPr>
+        <w:t xml:space="preserve">ANY </w:t>
+      </w:r>
+      <w:r>
+        <w:rPr>
+          <w:b/>
+          <w:bCs/>
+          <w:color w:val="FF0000"/>
+        </w:rPr>
+        <w:t>TREATY FRAUD</w:t>
+      </w:r>
+      <w:r>
+        <w:rPr>
+          <w:b/>
+          <w:bCs/>
+        </w:rPr>
+        <w:t>;</w:t>
+      </w:r>
+    </w:p>
+    <w:p>
+      <w:pPr>
+        <w:ind w:left="360"/>
+        <w:jc w:val="both"/>
+        <w:rPr>
+          <w:b/>
+          <w:bCs/>
+        </w:rPr>
+      </w:pPr>
+      <w:r>
+        <w:tab/>
+      </w:r>
+      <w:r>
+        <w:rPr>
+          <w:u w:val="single"/>
+        </w:rPr>
+        <w:t>PREVENTION SECURITY SYSTEM</w:t>
+      </w:r>
+      <w:r>
+        <w:t>:</w:t>
+      </w:r>
+      <w:r>
+        <w:t xml:space="preserve"> </w:t>
+      </w:r>
+      <w:r>
+        <w:rPr>
+          <w:b/>
+          <w:bCs/>
+          <w:color w:val="FF0000"/>
+        </w:rPr>
+        <w:t xml:space="preserve">ANY </w:t>
+      </w:r>
+      <w:r>
+        <w:rPr>
+          <w:b/>
+          <w:bCs/>
+          <w:color w:val="FF0000"/>
+        </w:rPr>
+        <w:t>UNITED NATIONS FRAUD</w:t>
+      </w:r>
+      <w:r>
+        <w:rPr>
+          <w:b/>
+          <w:bCs/>
+        </w:rPr>
+        <w:t>;</w:t>
+      </w:r>
+    </w:p>
+    <w:p>
+      <w:pPr>
+        <w:ind w:left="360"/>
+        <w:jc w:val="both"/>
+        <w:rPr>
+          <w:b/>
+          <w:bCs/>
+        </w:rPr>
+      </w:pPr>
+      <w:r>
+        <w:tab/>
+      </w:r>
+      <w:r>
+        <w:rPr>
+          <w:u w:val="single"/>
+        </w:rPr>
+        <w:t>PREVENTION SECURITY SYSTEM</w:t>
+      </w:r>
+      <w:r>
+        <w:t>:</w:t>
+      </w:r>
+      <w:r>
+        <w:t xml:space="preserve"> </w:t>
+      </w:r>
+      <w:r>
+        <w:rPr>
+          <w:b/>
+          <w:bCs/>
+          <w:color w:val="FF0000"/>
+        </w:rPr>
+        <w:t xml:space="preserve">ANY </w:t>
+      </w:r>
+      <w:r>
+        <w:rPr>
+          <w:b/>
+          <w:bCs/>
+          <w:color w:val="FF0000"/>
+        </w:rPr>
+        <w:t>VICTIM HARASSMENT FRAUD</w:t>
+      </w:r>
+      <w:r>
+        <w:rPr>
+          <w:b/>
+          <w:bCs/>
+        </w:rPr>
+        <w:t>;</w:t>
+      </w:r>
+    </w:p>
+    <w:p>
+      <w:pPr>
+        <w:ind w:left="360"/>
+        <w:jc w:val="both"/>
+        <w:rPr>
+          <w:b/>
+          <w:bCs/>
+        </w:rPr>
+      </w:pPr>
+      <w:r>
+        <w:tab/>
+      </w:r>
+      <w:r>
+        <w:rPr>
+          <w:u w:val="single"/>
+        </w:rPr>
+        <w:t>PREVENTION SECURITY SYSTEM</w:t>
+      </w:r>
+      <w:r>
+        <w:t>:</w:t>
+      </w:r>
+      <w:r>
+        <w:t xml:space="preserve"> </w:t>
+      </w:r>
+      <w:r>
+        <w:rPr>
+          <w:b/>
+          <w:bCs/>
+          <w:color w:val="FF0000"/>
+        </w:rPr>
+        <w:t xml:space="preserve">ANY </w:t>
+      </w:r>
+      <w:r>
+        <w:rPr>
+          <w:b/>
+          <w:bCs/>
+          <w:color w:val="FF0000"/>
+        </w:rPr>
+        <w:t>VIOLENT FRAUD</w:t>
+      </w:r>
+      <w:r>
+        <w:rPr>
+          <w:b/>
+          <w:bCs/>
+        </w:rPr>
+        <w:t>;</w:t>
+      </w:r>
+    </w:p>
+    <w:p>
+      <w:pPr>
+        <w:ind w:left="360"/>
+        <w:jc w:val="both"/>
+        <w:rPr>
+          <w:b/>
+          <w:bCs/>
+        </w:rPr>
+      </w:pPr>
+      <w:r>
+        <w:tab/>
+      </w:r>
+      <w:r>
+        <w:rPr>
+          <w:u w:val="single"/>
+        </w:rPr>
+        <w:t>PREVENTION SECURITY SYSTEM</w:t>
+      </w:r>
+      <w:r>
+        <w:t>:</w:t>
+      </w:r>
+      <w:r>
+        <w:t xml:space="preserve"> </w:t>
+      </w:r>
+      <w:r>
+        <w:rPr>
+          <w:b/>
+          <w:bCs/>
+          <w:color w:val="FF0000"/>
+        </w:rPr>
+        <w:t xml:space="preserve">ANY </w:t>
+      </w:r>
+      <w:r>
+        <w:rPr>
+          <w:b/>
+          <w:bCs/>
+          <w:color w:val="FF0000"/>
+        </w:rPr>
+        <w:t>VOTER FRAUD</w:t>
+      </w:r>
+      <w:r>
+        <w:rPr>
+          <w:b/>
+          <w:bCs/>
+        </w:rPr>
+        <w:t>;</w:t>
+      </w:r>
+    </w:p>
+    <w:p>
+      <w:pPr>
+        <w:ind w:left="360"/>
+        <w:jc w:val="both"/>
+        <w:rPr>
+          <w:b/>
+          <w:bCs/>
+        </w:rPr>
+      </w:pPr>
+      <w:r>
+        <w:tab/>
+      </w:r>
+      <w:r>
+        <w:rPr>
+          <w:u w:val="single"/>
+        </w:rPr>
+        <w:t>PREVENTION SECURITY SYSTEM</w:t>
+      </w:r>
+      <w:r>
+        <w:t>:</w:t>
+      </w:r>
+      <w:r>
+        <w:t xml:space="preserve"> </w:t>
+      </w:r>
+      <w:r>
+        <w:rPr>
+          <w:b/>
+          <w:bCs/>
+          <w:color w:val="FF0000"/>
+        </w:rPr>
+        <w:t xml:space="preserve">ANY </w:t>
+      </w:r>
+      <w:r>
+        <w:rPr>
+          <w:b/>
+          <w:bCs/>
+          <w:color w:val="FF0000"/>
+        </w:rPr>
+        <w:t>WAR CRIME FRAUD</w:t>
+      </w:r>
+      <w:r>
+        <w:rPr>
+          <w:b/>
+          <w:bCs/>
+        </w:rPr>
+        <w:t>;</w:t>
+      </w:r>
+    </w:p>
+    <w:p>
+      <w:pPr>
+        <w:ind w:left="360"/>
+        <w:jc w:val="both"/>
+        <w:rPr>
+          <w:b/>
+          <w:bCs/>
+        </w:rPr>
+      </w:pPr>
+      <w:r>
+        <w:tab/>
+      </w:r>
+      <w:r>
+        <w:rPr>
+          <w:u w:val="single"/>
+        </w:rPr>
+        <w:t>PREVENTION SECURITY SYSTEM</w:t>
+      </w:r>
+      <w:r>
+        <w:t>:</w:t>
+      </w:r>
+      <w:r>
+        <w:t xml:space="preserve"> </w:t>
+      </w:r>
+      <w:r>
+        <w:rPr>
+          <w:b/>
+          <w:bCs/>
+          <w:color w:val="FF0000"/>
+        </w:rPr>
+        <w:t xml:space="preserve">ANY </w:t>
+      </w:r>
+      <w:r>
+        <w:rPr>
+          <w:b/>
+          <w:bCs/>
+          <w:color w:val="FF0000"/>
+        </w:rPr>
+        <w:t>WAR DOCUMENT FRAUD</w:t>
+      </w:r>
+      <w:r>
+        <w:rPr>
+          <w:b/>
+          <w:bCs/>
+        </w:rPr>
+        <w:t>;</w:t>
+      </w:r>
+    </w:p>
+    <w:p>
+      <w:pPr>
+        <w:ind w:left="360"/>
+        <w:jc w:val="both"/>
+        <w:rPr>
+          <w:b/>
+          <w:bCs/>
+        </w:rPr>
+      </w:pPr>
+      <w:r>
+        <w:tab/>
+      </w:r>
+      <w:r>
+        <w:rPr>
+          <w:u w:val="single"/>
+        </w:rPr>
+        <w:t>PREVENTION SECURITY SYSTEM</w:t>
+      </w:r>
+      <w:r>
+        <w:t>:</w:t>
+      </w:r>
+      <w:r>
+        <w:t xml:space="preserve"> </w:t>
+      </w:r>
+      <w:r>
+        <w:rPr>
+          <w:b/>
+          <w:bCs/>
+          <w:color w:val="FF0000"/>
+        </w:rPr>
+        <w:t xml:space="preserve">ANY </w:t>
+      </w:r>
+      <w:r>
+        <w:rPr>
+          <w:b/>
+          <w:bCs/>
+          <w:color w:val="FF0000"/>
+        </w:rPr>
+        <w:t>WAR FRAUD</w:t>
+      </w:r>
+      <w:r>
+        <w:rPr>
+          <w:b/>
+          <w:bCs/>
+        </w:rPr>
+        <w:t>;</w:t>
+      </w:r>
+    </w:p>
+    <w:p>
+      <w:pPr>
+        <w:ind w:left="360"/>
+        <w:jc w:val="both"/>
+        <w:rPr>
+          <w:b/>
+          <w:bCs/>
+        </w:rPr>
+      </w:pPr>
+      <w:r>
+        <w:tab/>
+      </w:r>
+      <w:r>
+        <w:rPr>
+          <w:u w:val="single"/>
+        </w:rPr>
+        <w:t>PREVENTION SECURITY SYSTEM</w:t>
+      </w:r>
+      <w:r>
+        <w:t>:</w:t>
+      </w:r>
+      <w:r>
+        <w:t xml:space="preserve"> </w:t>
+      </w:r>
+      <w:r>
+        <w:rPr>
+          <w:b/>
+          <w:bCs/>
+          <w:color w:val="FF0000"/>
+        </w:rPr>
+        <w:t xml:space="preserve">ANY </w:t>
+      </w:r>
+      <w:r>
+        <w:rPr>
+          <w:b/>
+          <w:bCs/>
+          <w:color w:val="FF0000"/>
+        </w:rPr>
+        <w:t>WARRANT FRAUD</w:t>
+      </w:r>
+      <w:r>
+        <w:rPr>
+          <w:b/>
+          <w:bCs/>
+        </w:rPr>
+        <w:t>;</w:t>
+      </w:r>
+    </w:p>
+    <w:p>
+      <w:pPr>
+        <w:ind w:left="360"/>
+        <w:jc w:val="both"/>
+        <w:rPr>
+          <w:b/>
+          <w:bCs/>
+        </w:rPr>
+      </w:pPr>
+      <w:r>
+        <w:tab/>
+      </w:r>
+      <w:r>
+        <w:rPr>
+          <w:u w:val="single"/>
+        </w:rPr>
+        <w:t>PREVENTION SECURITY SYSTEM</w:t>
+      </w:r>
+      <w:r>
+        <w:t>:</w:t>
+      </w:r>
+      <w:r>
+        <w:t xml:space="preserve"> </w:t>
+      </w:r>
+      <w:r>
+        <w:rPr>
+          <w:b/>
+          <w:bCs/>
+          <w:color w:val="FF0000"/>
+        </w:rPr>
+        <w:t xml:space="preserve">ANY </w:t>
+      </w:r>
+      <w:r>
+        <w:rPr>
+          <w:b/>
+          <w:bCs/>
+          <w:color w:val="FF0000"/>
+        </w:rPr>
+        <w:t>WEBSITE FRAUD</w:t>
+      </w:r>
+      <w:r>
+        <w:rPr>
+          <w:b/>
+          <w:bCs/>
+        </w:rPr>
+        <w:t>;</w:t>
+      </w:r>
+    </w:p>
+    <w:p>
+      <w:pPr>
+        <w:ind w:left="360"/>
+        <w:jc w:val="both"/>
+        <w:rPr>
+          <w:b/>
+          <w:bCs/>
+        </w:rPr>
+      </w:pPr>
+      <w:r>
+        <w:tab/>
+      </w:r>
+      <w:r>
+        <w:rPr>
+          <w:u w:val="single"/>
+        </w:rPr>
+        <w:t>PREVENTION SECURITY SYSTEM</w:t>
+      </w:r>
+      <w:r>
+        <w:t>:</w:t>
+      </w:r>
+      <w:r>
+        <w:t xml:space="preserve"> </w:t>
+      </w:r>
+      <w:r>
+        <w:rPr>
+          <w:b/>
+          <w:bCs/>
+          <w:color w:val="FF0000"/>
+        </w:rPr>
+        <w:t xml:space="preserve">ANY </w:t>
+      </w:r>
+      <w:r>
+        <w:rPr>
+          <w:b/>
+          <w:bCs/>
+          <w:color w:val="FF0000"/>
+        </w:rPr>
+        <w:t>WEDDING FRAUD</w:t>
+      </w:r>
+      <w:r>
+        <w:rPr>
+          <w:b/>
+          <w:bCs/>
+        </w:rPr>
+        <w:t>;</w:t>
+      </w:r>
+    </w:p>
+    <w:p>
+      <w:pPr>
+        <w:ind w:left="360"/>
+        <w:jc w:val="both"/>
+        <w:rPr>
+          <w:b/>
+          <w:bCs/>
+        </w:rPr>
+      </w:pPr>
+      <w:r>
+        <w:tab/>
+      </w:r>
+      <w:r>
+        <w:rPr>
+          <w:u w:val="single"/>
+        </w:rPr>
+        <w:t>PREVENTION SECURITY SYSTEM</w:t>
+      </w:r>
+      <w:r>
+        <w:t>:</w:t>
+      </w:r>
+      <w:r>
+        <w:t xml:space="preserve"> </w:t>
+      </w:r>
+      <w:r>
+        <w:rPr>
+          <w:b/>
+          <w:bCs/>
+          <w:color w:val="FF0000"/>
+        </w:rPr>
+        <w:t xml:space="preserve">ANY </w:t>
+      </w:r>
+      <w:r>
+        <w:rPr>
+          <w:b/>
+          <w:bCs/>
+          <w:color w:val="FF0000"/>
+        </w:rPr>
+        <w:t xml:space="preserve">WIRELESS </w:t>
+      </w:r>
+      <w:proofErr w:type="spellStart"/>
+      <w:r>
+        <w:rPr>
+          <w:b/>
+          <w:bCs/>
+          <w:color w:val="FF0000"/>
+        </w:rPr>
+        <w:t>WARRANTTAP</w:t>
+      </w:r>
+      <w:proofErr w:type="spellEnd"/>
+      <w:r>
+        <w:rPr>
+          <w:b/>
+          <w:bCs/>
+          <w:color w:val="FF0000"/>
+        </w:rPr>
+        <w:t xml:space="preserve"> FRAUD</w:t>
+      </w:r>
+      <w:r>
+        <w:rPr>
+          <w:b/>
+          <w:bCs/>
+        </w:rPr>
+        <w:t>;</w:t>
+      </w:r>
+    </w:p>
+    <w:p>
+      <w:pPr>
+        <w:ind w:left="360"/>
+        <w:jc w:val="both"/>
+        <w:rPr>
+          <w:b/>
+          <w:bCs/>
+        </w:rPr>
+      </w:pPr>
+      <w:r>
+        <w:tab/>
+      </w:r>
+      <w:r>
+        <w:rPr>
+          <w:u w:val="single"/>
+        </w:rPr>
+        <w:t>PREVENTION SECURITY SYSTEM</w:t>
+      </w:r>
+      <w:r>
+        <w:t>:</w:t>
+      </w:r>
+      <w:r>
+        <w:t xml:space="preserve"> </w:t>
+      </w:r>
+      <w:r>
+        <w:rPr>
+          <w:b/>
+          <w:bCs/>
+          <w:color w:val="FF0000"/>
+        </w:rPr>
+        <w:t xml:space="preserve">ANY </w:t>
+      </w:r>
+      <w:r>
+        <w:rPr>
+          <w:b/>
+          <w:bCs/>
+          <w:color w:val="FF0000"/>
+        </w:rPr>
+        <w:t>WIRETAP FRAUD</w:t>
+      </w:r>
+      <w:r>
+        <w:rPr>
+          <w:b/>
+          <w:bCs/>
+        </w:rPr>
+        <w:t>;</w:t>
+      </w:r>
+    </w:p>
+    <w:p>
+      <w:pPr>
+        <w:ind w:left="360"/>
+        <w:jc w:val="both"/>
+        <w:rPr>
+          <w:b/>
+          <w:bCs/>
+        </w:rPr>
+      </w:pPr>
+      <w:r>
+        <w:tab/>
+      </w:r>
+      <w:r>
+        <w:rPr>
+          <w:u w:val="single"/>
+        </w:rPr>
+        <w:t>PREVENTION SECURITY SYSTEM</w:t>
+      </w:r>
+      <w:r>
+        <w:t>:</w:t>
+      </w:r>
+      <w:r>
+        <w:t xml:space="preserve"> </w:t>
+      </w:r>
+      <w:r>
+        <w:rPr>
+          <w:b/>
+          <w:bCs/>
+          <w:color w:val="FF0000"/>
+        </w:rPr>
+        <w:t xml:space="preserve">ANY </w:t>
+      </w:r>
+      <w:r>
+        <w:rPr>
+          <w:b/>
+          <w:bCs/>
+          <w:color w:val="FF0000"/>
+        </w:rPr>
+        <w:t>WHITE HOUSE FRAUD</w:t>
+      </w:r>
+      <w:r>
+        <w:rPr>
+          <w:b/>
+          <w:bCs/>
+        </w:rPr>
+        <w:t>;</w:t>
+      </w:r>
+    </w:p>
+    <w:p>
+      <w:pPr>
+        <w:ind w:left="360"/>
+        <w:jc w:val="both"/>
+        <w:rPr>
+          <w:b/>
+          <w:bCs/>
+        </w:rPr>
+      </w:pPr>
+      <w:r>
+        <w:tab/>
+      </w:r>
+      <w:r>
+        <w:rPr>
+          <w:u w:val="single"/>
+        </w:rPr>
+        <w:t>PREVENTION SECURITY SYSTEM</w:t>
+      </w:r>
+      <w:r>
+        <w:t>:</w:t>
+      </w:r>
+      <w:r>
+        <w:t xml:space="preserve"> </w:t>
+      </w:r>
+      <w:r>
+        <w:rPr>
+          <w:b/>
+          <w:bCs/>
+          <w:color w:val="FF0000"/>
+        </w:rPr>
+        <w:t xml:space="preserve">ANY </w:t>
+      </w:r>
+      <w:r>
+        <w:rPr>
+          <w:b/>
+          <w:bCs/>
+          <w:color w:val="FF0000"/>
+        </w:rPr>
+        <w:t>WHITE HOUSE INVESTIGATION FRAUD</w:t>
+      </w:r>
+      <w:r>
+        <w:rPr>
+          <w:b/>
+          <w:bCs/>
+        </w:rPr>
+        <w:t>;</w:t>
+      </w:r>
+    </w:p>
+    <w:p>
+      <w:pPr>
+        <w:ind w:left="360"/>
+        <w:jc w:val="both"/>
+        <w:rPr>
+          <w:b/>
+          <w:bCs/>
+        </w:rPr>
+      </w:pPr>
+      <w:r>
+        <w:tab/>
+      </w:r>
+      <w:r>
+        <w:rPr>
+          <w:u w:val="single"/>
+        </w:rPr>
+        <w:t>PREVENTION SECURITY SYSTEM</w:t>
+      </w:r>
+      <w:r>
+        <w:t>:</w:t>
+      </w:r>
+      <w:r>
+        <w:t xml:space="preserve"> </w:t>
+      </w:r>
+      <w:r>
+        <w:rPr>
+          <w:b/>
+          <w:bCs/>
+          <w:color w:val="FF0000"/>
+        </w:rPr>
+        <w:t xml:space="preserve">ANY </w:t>
+      </w:r>
+      <w:r>
+        <w:rPr>
+          <w:b/>
+          <w:bCs/>
+          <w:color w:val="FF0000"/>
+        </w:rPr>
+        <w:t>WHITE HOUSE WEDDING FRAUD</w:t>
+      </w:r>
+      <w:r>
+        <w:rPr>
+          <w:b/>
+          <w:bCs/>
+        </w:rPr>
+        <w:t>;</w:t>
+      </w:r>
+    </w:p>
+    <w:p>
+      <w:pPr>
+        <w:ind w:left="360"/>
+        <w:jc w:val="both"/>
+        <w:rPr>
+          <w:b/>
+          <w:bCs/>
+        </w:rPr>
+      </w:pPr>
+      <w:r>
         <w:lastRenderedPageBreak/>
         <w:tab/>
       </w:r>
@@ -7836,1014 +8963,6 @@
           <w:bCs/>
           <w:color w:val="FF0000"/>
         </w:rPr>
-        <w:t>THREAT FRAUD</w:t>
-      </w:r>
-      <w:r>
-        <w:rPr>
-          <w:b/>
-          <w:bCs/>
-        </w:rPr>
-        <w:t>;</w:t>
-      </w:r>
-    </w:p>
-    <w:p>
-      <w:pPr>
-        <w:ind w:left="360"/>
-        <w:jc w:val="both"/>
-        <w:rPr>
-          <w:b/>
-          <w:bCs/>
-        </w:rPr>
-      </w:pPr>
-      <w:r>
-        <w:tab/>
-      </w:r>
-      <w:r>
-        <w:rPr>
-          <w:u w:val="single"/>
-        </w:rPr>
-        <w:t>PREVENTION SECURITY SYSTEM</w:t>
-      </w:r>
-      <w:r>
-        <w:t>:</w:t>
-      </w:r>
-      <w:r>
-        <w:t xml:space="preserve"> </w:t>
-      </w:r>
-      <w:r>
-        <w:rPr>
-          <w:b/>
-          <w:bCs/>
-          <w:color w:val="FF0000"/>
-        </w:rPr>
-        <w:t xml:space="preserve">ANY </w:t>
-      </w:r>
-      <w:r>
-        <w:rPr>
-          <w:b/>
-          <w:bCs/>
-          <w:color w:val="FF0000"/>
-        </w:rPr>
-        <w:t>TORTURE FRAUD</w:t>
-      </w:r>
-      <w:r>
-        <w:rPr>
-          <w:b/>
-          <w:bCs/>
-        </w:rPr>
-        <w:t>;</w:t>
-      </w:r>
-    </w:p>
-    <w:p>
-      <w:pPr>
-        <w:ind w:left="360"/>
-        <w:jc w:val="both"/>
-        <w:rPr>
-          <w:b/>
-          <w:bCs/>
-        </w:rPr>
-      </w:pPr>
-      <w:r>
-        <w:tab/>
-      </w:r>
-      <w:r>
-        <w:rPr>
-          <w:u w:val="single"/>
-        </w:rPr>
-        <w:t>PREVENTION SECURITY SYSTEM</w:t>
-      </w:r>
-      <w:r>
-        <w:t>:</w:t>
-      </w:r>
-      <w:r>
-        <w:t xml:space="preserve"> </w:t>
-      </w:r>
-      <w:r>
-        <w:rPr>
-          <w:b/>
-          <w:bCs/>
-          <w:color w:val="FF0000"/>
-        </w:rPr>
-        <w:t xml:space="preserve">ANY </w:t>
-      </w:r>
-      <w:r>
-        <w:rPr>
-          <w:b/>
-          <w:bCs/>
-          <w:color w:val="FF0000"/>
-        </w:rPr>
-        <w:t>TRADEMARK FRAUD</w:t>
-      </w:r>
-      <w:r>
-        <w:rPr>
-          <w:b/>
-          <w:bCs/>
-        </w:rPr>
-        <w:t>;</w:t>
-      </w:r>
-    </w:p>
-    <w:p>
-      <w:pPr>
-        <w:ind w:left="360"/>
-        <w:jc w:val="both"/>
-        <w:rPr>
-          <w:b/>
-          <w:bCs/>
-        </w:rPr>
-      </w:pPr>
-      <w:r>
-        <w:tab/>
-      </w:r>
-      <w:r>
-        <w:rPr>
-          <w:u w:val="single"/>
-        </w:rPr>
-        <w:t>PREVENTION SECURITY SYSTEM</w:t>
-      </w:r>
-      <w:r>
-        <w:t>:</w:t>
-      </w:r>
-      <w:r>
-        <w:t xml:space="preserve"> </w:t>
-      </w:r>
-      <w:r>
-        <w:rPr>
-          <w:b/>
-          <w:bCs/>
-          <w:color w:val="FF0000"/>
-        </w:rPr>
-        <w:t xml:space="preserve">ANY </w:t>
-      </w:r>
-      <w:r>
-        <w:rPr>
-          <w:b/>
-          <w:bCs/>
-          <w:color w:val="FF0000"/>
-        </w:rPr>
-        <w:t>TRAFFIC FRAUD</w:t>
-      </w:r>
-      <w:r>
-        <w:rPr>
-          <w:b/>
-          <w:bCs/>
-        </w:rPr>
-        <w:t>;</w:t>
-      </w:r>
-    </w:p>
-    <w:p>
-      <w:pPr>
-        <w:ind w:left="360"/>
-        <w:jc w:val="both"/>
-        <w:rPr>
-          <w:b/>
-          <w:bCs/>
-        </w:rPr>
-      </w:pPr>
-      <w:r>
-        <w:tab/>
-      </w:r>
-      <w:r>
-        <w:rPr>
-          <w:u w:val="single"/>
-        </w:rPr>
-        <w:t>PREVENTION SECURITY SYSTEM</w:t>
-      </w:r>
-      <w:r>
-        <w:t>:</w:t>
-      </w:r>
-      <w:r>
-        <w:t xml:space="preserve"> </w:t>
-      </w:r>
-      <w:r>
-        <w:rPr>
-          <w:b/>
-          <w:bCs/>
-          <w:color w:val="FF0000"/>
-        </w:rPr>
-        <w:t xml:space="preserve">ANY </w:t>
-      </w:r>
-      <w:r>
-        <w:rPr>
-          <w:b/>
-          <w:bCs/>
-          <w:color w:val="FF0000"/>
-        </w:rPr>
-        <w:t>TREASON FRAUD</w:t>
-      </w:r>
-      <w:r>
-        <w:rPr>
-          <w:b/>
-          <w:bCs/>
-        </w:rPr>
-        <w:t>;</w:t>
-      </w:r>
-    </w:p>
-    <w:p>
-      <w:pPr>
-        <w:ind w:left="360"/>
-        <w:jc w:val="both"/>
-        <w:rPr>
-          <w:b/>
-          <w:bCs/>
-        </w:rPr>
-      </w:pPr>
-      <w:r>
-        <w:tab/>
-      </w:r>
-      <w:r>
-        <w:rPr>
-          <w:u w:val="single"/>
-        </w:rPr>
-        <w:t>PREVENTION SECURITY SYSTEM</w:t>
-      </w:r>
-      <w:r>
-        <w:t>:</w:t>
-      </w:r>
-      <w:r>
-        <w:t xml:space="preserve"> </w:t>
-      </w:r>
-      <w:r>
-        <w:rPr>
-          <w:b/>
-          <w:bCs/>
-          <w:color w:val="FF0000"/>
-        </w:rPr>
-        <w:t xml:space="preserve">ANY </w:t>
-      </w:r>
-      <w:r>
-        <w:rPr>
-          <w:b/>
-          <w:bCs/>
-          <w:color w:val="FF0000"/>
-        </w:rPr>
-        <w:t>TREATY FRAUD</w:t>
-      </w:r>
-      <w:r>
-        <w:rPr>
-          <w:b/>
-          <w:bCs/>
-        </w:rPr>
-        <w:t>;</w:t>
-      </w:r>
-    </w:p>
-    <w:p>
-      <w:pPr>
-        <w:ind w:left="360"/>
-        <w:jc w:val="both"/>
-        <w:rPr>
-          <w:b/>
-          <w:bCs/>
-        </w:rPr>
-      </w:pPr>
-      <w:r>
-        <w:tab/>
-      </w:r>
-      <w:r>
-        <w:rPr>
-          <w:u w:val="single"/>
-        </w:rPr>
-        <w:t>PREVENTION SECURITY SYSTEM</w:t>
-      </w:r>
-      <w:r>
-        <w:t>:</w:t>
-      </w:r>
-      <w:r>
-        <w:t xml:space="preserve"> </w:t>
-      </w:r>
-      <w:r>
-        <w:rPr>
-          <w:b/>
-          <w:bCs/>
-          <w:color w:val="FF0000"/>
-        </w:rPr>
-        <w:t xml:space="preserve">ANY </w:t>
-      </w:r>
-      <w:r>
-        <w:rPr>
-          <w:b/>
-          <w:bCs/>
-          <w:color w:val="FF0000"/>
-        </w:rPr>
-        <w:t>UNITED NATIONS FRAUD</w:t>
-      </w:r>
-      <w:r>
-        <w:rPr>
-          <w:b/>
-          <w:bCs/>
-        </w:rPr>
-        <w:t>;</w:t>
-      </w:r>
-    </w:p>
-    <w:p>
-      <w:pPr>
-        <w:ind w:left="360"/>
-        <w:jc w:val="both"/>
-        <w:rPr>
-          <w:b/>
-          <w:bCs/>
-        </w:rPr>
-      </w:pPr>
-      <w:r>
-        <w:tab/>
-      </w:r>
-      <w:r>
-        <w:rPr>
-          <w:u w:val="single"/>
-        </w:rPr>
-        <w:t>PREVENTION SECURITY SYSTEM</w:t>
-      </w:r>
-      <w:r>
-        <w:t>:</w:t>
-      </w:r>
-      <w:r>
-        <w:t xml:space="preserve"> </w:t>
-      </w:r>
-      <w:r>
-        <w:rPr>
-          <w:b/>
-          <w:bCs/>
-          <w:color w:val="FF0000"/>
-        </w:rPr>
-        <w:t xml:space="preserve">ANY </w:t>
-      </w:r>
-      <w:r>
-        <w:rPr>
-          <w:b/>
-          <w:bCs/>
-          <w:color w:val="FF0000"/>
-        </w:rPr>
-        <w:t>VICTIM HARASSMENT FRAUD</w:t>
-      </w:r>
-      <w:r>
-        <w:rPr>
-          <w:b/>
-          <w:bCs/>
-        </w:rPr>
-        <w:t>;</w:t>
-      </w:r>
-    </w:p>
-    <w:p>
-      <w:pPr>
-        <w:ind w:left="360"/>
-        <w:jc w:val="both"/>
-        <w:rPr>
-          <w:b/>
-          <w:bCs/>
-        </w:rPr>
-      </w:pPr>
-      <w:r>
-        <w:tab/>
-      </w:r>
-      <w:r>
-        <w:rPr>
-          <w:u w:val="single"/>
-        </w:rPr>
-        <w:t>PREVENTION SECURITY SYSTEM</w:t>
-      </w:r>
-      <w:r>
-        <w:t>:</w:t>
-      </w:r>
-      <w:r>
-        <w:t xml:space="preserve"> </w:t>
-      </w:r>
-      <w:r>
-        <w:rPr>
-          <w:b/>
-          <w:bCs/>
-          <w:color w:val="FF0000"/>
-        </w:rPr>
-        <w:t xml:space="preserve">ANY </w:t>
-      </w:r>
-      <w:r>
-        <w:rPr>
-          <w:b/>
-          <w:bCs/>
-          <w:color w:val="FF0000"/>
-        </w:rPr>
-        <w:t>VIOLENT FRAUD</w:t>
-      </w:r>
-      <w:r>
-        <w:rPr>
-          <w:b/>
-          <w:bCs/>
-        </w:rPr>
-        <w:t>;</w:t>
-      </w:r>
-    </w:p>
-    <w:p>
-      <w:pPr>
-        <w:ind w:left="360"/>
-        <w:jc w:val="both"/>
-        <w:rPr>
-          <w:b/>
-          <w:bCs/>
-        </w:rPr>
-      </w:pPr>
-      <w:r>
-        <w:tab/>
-      </w:r>
-      <w:r>
-        <w:rPr>
-          <w:u w:val="single"/>
-        </w:rPr>
-        <w:t>PREVENTION SECURITY SYSTEM</w:t>
-      </w:r>
-      <w:r>
-        <w:t>:</w:t>
-      </w:r>
-      <w:r>
-        <w:t xml:space="preserve"> </w:t>
-      </w:r>
-      <w:r>
-        <w:rPr>
-          <w:b/>
-          <w:bCs/>
-          <w:color w:val="FF0000"/>
-        </w:rPr>
-        <w:t xml:space="preserve">ANY </w:t>
-      </w:r>
-      <w:r>
-        <w:rPr>
-          <w:b/>
-          <w:bCs/>
-          <w:color w:val="FF0000"/>
-        </w:rPr>
-        <w:t>VOTER FRAUD</w:t>
-      </w:r>
-      <w:r>
-        <w:rPr>
-          <w:b/>
-          <w:bCs/>
-        </w:rPr>
-        <w:t>;</w:t>
-      </w:r>
-    </w:p>
-    <w:p>
-      <w:pPr>
-        <w:ind w:left="360"/>
-        <w:jc w:val="both"/>
-        <w:rPr>
-          <w:b/>
-          <w:bCs/>
-        </w:rPr>
-      </w:pPr>
-      <w:r>
-        <w:tab/>
-      </w:r>
-      <w:r>
-        <w:rPr>
-          <w:u w:val="single"/>
-        </w:rPr>
-        <w:t>PREVENTION SECURITY SYSTEM</w:t>
-      </w:r>
-      <w:r>
-        <w:t>:</w:t>
-      </w:r>
-      <w:r>
-        <w:t xml:space="preserve"> </w:t>
-      </w:r>
-      <w:r>
-        <w:rPr>
-          <w:b/>
-          <w:bCs/>
-          <w:color w:val="FF0000"/>
-        </w:rPr>
-        <w:t xml:space="preserve">ANY </w:t>
-      </w:r>
-      <w:r>
-        <w:rPr>
-          <w:b/>
-          <w:bCs/>
-          <w:color w:val="FF0000"/>
-        </w:rPr>
-        <w:t>WAR CRIME FRAUD</w:t>
-      </w:r>
-      <w:r>
-        <w:rPr>
-          <w:b/>
-          <w:bCs/>
-        </w:rPr>
-        <w:t>;</w:t>
-      </w:r>
-    </w:p>
-    <w:p>
-      <w:pPr>
-        <w:ind w:left="360"/>
-        <w:jc w:val="both"/>
-        <w:rPr>
-          <w:b/>
-          <w:bCs/>
-        </w:rPr>
-      </w:pPr>
-      <w:r>
-        <w:tab/>
-      </w:r>
-      <w:r>
-        <w:rPr>
-          <w:u w:val="single"/>
-        </w:rPr>
-        <w:t>PREVENTION SECURITY SYSTEM</w:t>
-      </w:r>
-      <w:r>
-        <w:t>:</w:t>
-      </w:r>
-      <w:r>
-        <w:t xml:space="preserve"> </w:t>
-      </w:r>
-      <w:r>
-        <w:rPr>
-          <w:b/>
-          <w:bCs/>
-          <w:color w:val="FF0000"/>
-        </w:rPr>
-        <w:t xml:space="preserve">ANY </w:t>
-      </w:r>
-      <w:r>
-        <w:rPr>
-          <w:b/>
-          <w:bCs/>
-          <w:color w:val="FF0000"/>
-        </w:rPr>
-        <w:t>WAR DOCUMENT FRAUD</w:t>
-      </w:r>
-      <w:r>
-        <w:rPr>
-          <w:b/>
-          <w:bCs/>
-        </w:rPr>
-        <w:t>;</w:t>
-      </w:r>
-    </w:p>
-    <w:p>
-      <w:pPr>
-        <w:ind w:left="360"/>
-        <w:jc w:val="both"/>
-        <w:rPr>
-          <w:b/>
-          <w:bCs/>
-        </w:rPr>
-      </w:pPr>
-      <w:r>
-        <w:tab/>
-      </w:r>
-      <w:r>
-        <w:rPr>
-          <w:u w:val="single"/>
-        </w:rPr>
-        <w:t>PREVENTION SECURITY SYSTEM</w:t>
-      </w:r>
-      <w:r>
-        <w:t>:</w:t>
-      </w:r>
-      <w:r>
-        <w:t xml:space="preserve"> </w:t>
-      </w:r>
-      <w:r>
-        <w:rPr>
-          <w:b/>
-          <w:bCs/>
-          <w:color w:val="FF0000"/>
-        </w:rPr>
-        <w:t xml:space="preserve">ANY </w:t>
-      </w:r>
-      <w:r>
-        <w:rPr>
-          <w:b/>
-          <w:bCs/>
-          <w:color w:val="FF0000"/>
-        </w:rPr>
-        <w:t>WAR FRAUD</w:t>
-      </w:r>
-      <w:r>
-        <w:rPr>
-          <w:b/>
-          <w:bCs/>
-        </w:rPr>
-        <w:t>;</w:t>
-      </w:r>
-    </w:p>
-    <w:p>
-      <w:pPr>
-        <w:ind w:left="360"/>
-        <w:jc w:val="both"/>
-        <w:rPr>
-          <w:b/>
-          <w:bCs/>
-        </w:rPr>
-      </w:pPr>
-      <w:r>
-        <w:tab/>
-      </w:r>
-      <w:r>
-        <w:rPr>
-          <w:u w:val="single"/>
-        </w:rPr>
-        <w:t>PREVENTION SECURITY SYSTEM</w:t>
-      </w:r>
-      <w:r>
-        <w:t>:</w:t>
-      </w:r>
-      <w:r>
-        <w:t xml:space="preserve"> </w:t>
-      </w:r>
-      <w:r>
-        <w:rPr>
-          <w:b/>
-          <w:bCs/>
-          <w:color w:val="FF0000"/>
-        </w:rPr>
-        <w:t xml:space="preserve">ANY </w:t>
-      </w:r>
-      <w:r>
-        <w:rPr>
-          <w:b/>
-          <w:bCs/>
-          <w:color w:val="FF0000"/>
-        </w:rPr>
-        <w:t>WARRANT FRAUD</w:t>
-      </w:r>
-      <w:r>
-        <w:rPr>
-          <w:b/>
-          <w:bCs/>
-        </w:rPr>
-        <w:t>;</w:t>
-      </w:r>
-    </w:p>
-    <w:p>
-      <w:pPr>
-        <w:ind w:left="360"/>
-        <w:jc w:val="both"/>
-        <w:rPr>
-          <w:b/>
-          <w:bCs/>
-        </w:rPr>
-      </w:pPr>
-      <w:r>
-        <w:tab/>
-      </w:r>
-      <w:r>
-        <w:rPr>
-          <w:u w:val="single"/>
-        </w:rPr>
-        <w:t>PREVENTION SECURITY SYSTEM</w:t>
-      </w:r>
-      <w:r>
-        <w:t>:</w:t>
-      </w:r>
-      <w:r>
-        <w:t xml:space="preserve"> </w:t>
-      </w:r>
-      <w:r>
-        <w:rPr>
-          <w:b/>
-          <w:bCs/>
-          <w:color w:val="FF0000"/>
-        </w:rPr>
-        <w:t xml:space="preserve">ANY </w:t>
-      </w:r>
-      <w:r>
-        <w:rPr>
-          <w:b/>
-          <w:bCs/>
-          <w:color w:val="FF0000"/>
-        </w:rPr>
-        <w:t>WEBSITE FRAUD</w:t>
-      </w:r>
-      <w:r>
-        <w:rPr>
-          <w:b/>
-          <w:bCs/>
-        </w:rPr>
-        <w:t>;</w:t>
-      </w:r>
-    </w:p>
-    <w:p>
-      <w:pPr>
-        <w:ind w:left="360"/>
-        <w:jc w:val="both"/>
-        <w:rPr>
-          <w:b/>
-          <w:bCs/>
-        </w:rPr>
-      </w:pPr>
-      <w:r>
-        <w:tab/>
-      </w:r>
-      <w:r>
-        <w:rPr>
-          <w:u w:val="single"/>
-        </w:rPr>
-        <w:t>PREVENTION SECURITY SYSTEM</w:t>
-      </w:r>
-      <w:r>
-        <w:t>:</w:t>
-      </w:r>
-      <w:r>
-        <w:t xml:space="preserve"> </w:t>
-      </w:r>
-      <w:r>
-        <w:rPr>
-          <w:b/>
-          <w:bCs/>
-          <w:color w:val="FF0000"/>
-        </w:rPr>
-        <w:t xml:space="preserve">ANY </w:t>
-      </w:r>
-      <w:r>
-        <w:rPr>
-          <w:b/>
-          <w:bCs/>
-          <w:color w:val="FF0000"/>
-        </w:rPr>
-        <w:t>WEDDING FRAUD</w:t>
-      </w:r>
-      <w:r>
-        <w:rPr>
-          <w:b/>
-          <w:bCs/>
-        </w:rPr>
-        <w:t>;</w:t>
-      </w:r>
-    </w:p>
-    <w:p>
-      <w:pPr>
-        <w:ind w:left="360"/>
-        <w:jc w:val="both"/>
-        <w:rPr>
-          <w:b/>
-          <w:bCs/>
-        </w:rPr>
-      </w:pPr>
-      <w:r>
-        <w:tab/>
-      </w:r>
-      <w:r>
-        <w:rPr>
-          <w:u w:val="single"/>
-        </w:rPr>
-        <w:t>PREVENTION SECURITY SYSTEM</w:t>
-      </w:r>
-      <w:r>
-        <w:t>:</w:t>
-      </w:r>
-      <w:r>
-        <w:t xml:space="preserve"> </w:t>
-      </w:r>
-      <w:r>
-        <w:rPr>
-          <w:b/>
-          <w:bCs/>
-          <w:color w:val="FF0000"/>
-        </w:rPr>
-        <w:t xml:space="preserve">ANY </w:t>
-      </w:r>
-      <w:r>
-        <w:rPr>
-          <w:b/>
-          <w:bCs/>
-          <w:color w:val="FF0000"/>
-        </w:rPr>
-        <w:t>WIRELESS WARRANTTAP FRAUD</w:t>
-      </w:r>
-      <w:r>
-        <w:rPr>
-          <w:b/>
-          <w:bCs/>
-        </w:rPr>
-        <w:t>;</w:t>
-      </w:r>
-    </w:p>
-    <w:p>
-      <w:pPr>
-        <w:ind w:left="360"/>
-        <w:jc w:val="both"/>
-        <w:rPr>
-          <w:b/>
-          <w:bCs/>
-        </w:rPr>
-      </w:pPr>
-      <w:r>
-        <w:tab/>
-      </w:r>
-      <w:r>
-        <w:rPr>
-          <w:u w:val="single"/>
-        </w:rPr>
-        <w:t>PREVENTION SECURITY SYSTEM</w:t>
-      </w:r>
-      <w:r>
-        <w:t>:</w:t>
-      </w:r>
-      <w:r>
-        <w:t xml:space="preserve"> </w:t>
-      </w:r>
-      <w:r>
-        <w:rPr>
-          <w:b/>
-          <w:bCs/>
-          <w:color w:val="FF0000"/>
-        </w:rPr>
-        <w:t xml:space="preserve">ANY </w:t>
-      </w:r>
-      <w:r>
-        <w:rPr>
-          <w:b/>
-          <w:bCs/>
-          <w:color w:val="FF0000"/>
-        </w:rPr>
-        <w:t>WIRETAP FRAUD</w:t>
-      </w:r>
-      <w:r>
-        <w:rPr>
-          <w:b/>
-          <w:bCs/>
-        </w:rPr>
-        <w:t>;</w:t>
-      </w:r>
-    </w:p>
-    <w:p>
-      <w:pPr>
-        <w:ind w:left="360"/>
-        <w:jc w:val="both"/>
-        <w:rPr>
-          <w:b/>
-          <w:bCs/>
-        </w:rPr>
-      </w:pPr>
-      <w:r>
-        <w:tab/>
-      </w:r>
-      <w:r>
-        <w:rPr>
-          <w:u w:val="single"/>
-        </w:rPr>
-        <w:t>PREVENTION SECURITY SYSTEM</w:t>
-      </w:r>
-      <w:r>
-        <w:t>:</w:t>
-      </w:r>
-      <w:r>
-        <w:t xml:space="preserve"> </w:t>
-      </w:r>
-      <w:r>
-        <w:rPr>
-          <w:b/>
-          <w:bCs/>
-          <w:color w:val="FF0000"/>
-        </w:rPr>
-        <w:t xml:space="preserve">ANY </w:t>
-      </w:r>
-      <w:r>
-        <w:rPr>
-          <w:b/>
-          <w:bCs/>
-          <w:color w:val="FF0000"/>
-        </w:rPr>
-        <w:t>WHITE HOUSE FRAUD</w:t>
-      </w:r>
-      <w:r>
-        <w:rPr>
-          <w:b/>
-          <w:bCs/>
-        </w:rPr>
-        <w:t>;</w:t>
-      </w:r>
-    </w:p>
-    <w:p>
-      <w:pPr>
-        <w:ind w:left="360"/>
-        <w:jc w:val="both"/>
-        <w:rPr>
-          <w:b/>
-          <w:bCs/>
-        </w:rPr>
-      </w:pPr>
-      <w:r>
-        <w:tab/>
-      </w:r>
-      <w:r>
-        <w:rPr>
-          <w:u w:val="single"/>
-        </w:rPr>
-        <w:t>PREVENTION SECURITY SYSTEM</w:t>
-      </w:r>
-      <w:r>
-        <w:t>:</w:t>
-      </w:r>
-      <w:r>
-        <w:t xml:space="preserve"> </w:t>
-      </w:r>
-      <w:r>
-        <w:rPr>
-          <w:b/>
-          <w:bCs/>
-          <w:color w:val="FF0000"/>
-        </w:rPr>
-        <w:t xml:space="preserve">ANY </w:t>
-      </w:r>
-      <w:r>
-        <w:rPr>
-          <w:b/>
-          <w:bCs/>
-          <w:color w:val="FF0000"/>
-        </w:rPr>
-        <w:t>WHITE HOUSE INVESTIGATION FRAUD</w:t>
-      </w:r>
-      <w:r>
-        <w:rPr>
-          <w:b/>
-          <w:bCs/>
-        </w:rPr>
-        <w:t>;</w:t>
-      </w:r>
-    </w:p>
-    <w:p>
-      <w:pPr>
-        <w:ind w:left="360"/>
-        <w:jc w:val="both"/>
-        <w:rPr>
-          <w:b/>
-          <w:bCs/>
-        </w:rPr>
-      </w:pPr>
-      <w:r>
-        <w:tab/>
-      </w:r>
-      <w:r>
-        <w:rPr>
-          <w:u w:val="single"/>
-        </w:rPr>
-        <w:t>PREVENTION SECURITY SYSTEM</w:t>
-      </w:r>
-      <w:r>
-        <w:t>:</w:t>
-      </w:r>
-      <w:r>
-        <w:t xml:space="preserve"> </w:t>
-      </w:r>
-      <w:r>
-        <w:rPr>
-          <w:b/>
-          <w:bCs/>
-          <w:color w:val="FF0000"/>
-        </w:rPr>
-        <w:t xml:space="preserve">ANY </w:t>
-      </w:r>
-      <w:r>
-        <w:rPr>
-          <w:b/>
-          <w:bCs/>
-          <w:color w:val="FF0000"/>
-        </w:rPr>
-        <w:t>WHITE HOUSE WEDDING FRAUD</w:t>
-      </w:r>
-      <w:r>
-        <w:rPr>
-          <w:b/>
-          <w:bCs/>
-        </w:rPr>
-        <w:t>;</w:t>
-      </w:r>
-    </w:p>
-    <w:p>
-      <w:pPr>
-        <w:ind w:left="360"/>
-        <w:jc w:val="both"/>
-        <w:rPr>
-          <w:b/>
-          <w:bCs/>
-        </w:rPr>
-      </w:pPr>
-      <w:r>
-        <w:tab/>
-      </w:r>
-      <w:r>
-        <w:rPr>
-          <w:u w:val="single"/>
-        </w:rPr>
-        <w:t>PREVENTION SECURITY SYSTEM</w:t>
-      </w:r>
-      <w:r>
-        <w:t>:</w:t>
-      </w:r>
-      <w:r>
-        <w:t xml:space="preserve"> </w:t>
-      </w:r>
-      <w:r>
-        <w:rPr>
-          <w:b/>
-          <w:bCs/>
-          <w:color w:val="FF0000"/>
-        </w:rPr>
-        <w:t xml:space="preserve">ANY </w:t>
-      </w:r>
-      <w:r>
-        <w:rPr>
-          <w:b/>
-          <w:bCs/>
-          <w:color w:val="FF0000"/>
-        </w:rPr>
         <w:t>WITNESS TAMPERING FRAUD</w:t>
       </w:r>
       <w:r>
@@ -8864,7 +8983,6 @@
         </w:rPr>
       </w:pPr>
       <w:r>
-        <w:lastRenderedPageBreak/>
         <w:tab/>
       </w:r>
       <w:r>
@@ -10981,6 +11099,7 @@
       </w:rPr>
       <w:t xml:space="preserve"> </w:t>
     </w:r>
+    <w:proofErr w:type="gramStart"/>
     <w:r>
       <w:rPr>
         <w:b/>
@@ -11006,7 +11125,16 @@
         <w:color w:val="000000" w:themeColor="text1"/>
         <w:sz w:val="18"/>
       </w:rPr>
-      <w:t xml:space="preserve">       </w:t>
+      <w:t xml:space="preserve">  </w:t>
+    </w:r>
+    <w:proofErr w:type="gramEnd"/>
+    <w:r>
+      <w:rPr>
+        <w:i/>
+        <w:color w:val="000000" w:themeColor="text1"/>
+        <w:sz w:val="18"/>
+      </w:rPr>
+      <w:t xml:space="preserve">     </w:t>
     </w:r>
     <w:r>
       <w:rPr>

</xml_diff>